<commit_message>
Organizando Documentação do Projeto e excluindo arquivos
</commit_message>
<xml_diff>
--- a/documentacao/grupo-1-documentacao.docx
+++ b/documentacao/grupo-1-documentacao.docx
@@ -1,6 +1,6 @@
 
 <file path=word/document.xml><?xml version="1.0" encoding="utf-8"?>
-<w:document xmlns:wpc="http://schemas.microsoft.com/office/word/2010/wordprocessingCanvas" xmlns:cx="http://schemas.microsoft.com/office/drawing/2014/chartex" xmlns:cx1="http://schemas.microsoft.com/office/drawing/2015/9/8/chartex" xmlns:cx2="http://schemas.microsoft.com/office/drawing/2015/10/21/chartex" xmlns:cx3="http://schemas.microsoft.com/office/drawing/2016/5/9/chartex" xmlns:cx4="http://schemas.microsoft.com/office/drawing/2016/5/10/chartex" xmlns:cx5="http://schemas.microsoft.com/office/drawing/2016/5/11/chartex" xmlns:cx6="http://schemas.microsoft.com/office/drawing/2016/5/12/chartex" xmlns:cx7="http://schemas.microsoft.com/office/drawing/2016/5/13/chartex" xmlns:cx8="http://schemas.microsoft.com/office/drawing/2016/5/14/chartex" xmlns:mc="http://schemas.openxmlformats.org/markup-compatibility/2006" xmlns:aink="http://schemas.microsoft.com/office/drawing/2016/ink" xmlns:am3d="http://schemas.microsoft.com/office/drawing/2017/model3d" xmlns:o="urn:schemas-microsoft-com:office:office" xmlns:r="http://schemas.openxmlformats.org/officeDocument/2006/relationships" xmlns:m="http://schemas.openxmlformats.org/officeDocument/2006/math" xmlns:v="urn:schemas-microsoft-com:vml" xmlns:wp14="http://schemas.microsoft.com/office/word/2010/wordprocessingDrawing" xmlns:wp="http://schemas.openxmlformats.org/drawingml/2006/wordprocessingDrawing" xmlns:w10="urn:schemas-microsoft-com:office:word" xmlns:w="http://schemas.openxmlformats.org/wordprocessingml/2006/main" xmlns:w14="http://schemas.microsoft.com/office/word/2010/wordml" xmlns:w15="http://schemas.microsoft.com/office/word/2012/wordml" xmlns:w16cex="http://schemas.microsoft.com/office/word/2018/wordml/cex" xmlns:w16cid="http://schemas.microsoft.com/office/word/2016/wordml/cid" xmlns:w16="http://schemas.microsoft.com/office/word/2018/wordml" xmlns:w16sdtdh="http://schemas.microsoft.com/office/word/2020/wordml/sdtdatahash" xmlns:w16se="http://schemas.microsoft.com/office/word/2015/wordml/symex" xmlns:wpg="http://schemas.microsoft.com/office/word/2010/wordprocessingGroup" xmlns:wpi="http://schemas.microsoft.com/office/word/2010/wordprocessingInk" xmlns:wne="http://schemas.microsoft.com/office/word/2006/wordml" xmlns:wps="http://schemas.microsoft.com/office/word/2010/wordprocessingShape" mc:Ignorable="w14 w15 w16se w16cid w16 w16cex w16sdtdh wp14">
+<w:document xmlns:wpc="http://schemas.microsoft.com/office/word/2010/wordprocessingCanvas" xmlns:cx="http://schemas.microsoft.com/office/drawing/2014/chartex" xmlns:cx1="http://schemas.microsoft.com/office/drawing/2015/9/8/chartex" xmlns:cx2="http://schemas.microsoft.com/office/drawing/2015/10/21/chartex" xmlns:cx3="http://schemas.microsoft.com/office/drawing/2016/5/9/chartex" xmlns:cx4="http://schemas.microsoft.com/office/drawing/2016/5/10/chartex" xmlns:cx5="http://schemas.microsoft.com/office/drawing/2016/5/11/chartex" xmlns:cx6="http://schemas.microsoft.com/office/drawing/2016/5/12/chartex" xmlns:cx7="http://schemas.microsoft.com/office/drawing/2016/5/13/chartex" xmlns:cx8="http://schemas.microsoft.com/office/drawing/2016/5/14/chartex" xmlns:mc="http://schemas.openxmlformats.org/markup-compatibility/2006" xmlns:aink="http://schemas.microsoft.com/office/drawing/2016/ink" xmlns:am3d="http://schemas.microsoft.com/office/drawing/2017/model3d" xmlns:o="urn:schemas-microsoft-com:office:office" xmlns:oel="http://schemas.microsoft.com/office/2019/extlst" xmlns:r="http://schemas.openxmlformats.org/officeDocument/2006/relationships" xmlns:m="http://schemas.openxmlformats.org/officeDocument/2006/math" xmlns:v="urn:schemas-microsoft-com:vml" xmlns:wp14="http://schemas.microsoft.com/office/word/2010/wordprocessingDrawing" xmlns:wp="http://schemas.openxmlformats.org/drawingml/2006/wordprocessingDrawing" xmlns:w10="urn:schemas-microsoft-com:office:word" xmlns:w="http://schemas.openxmlformats.org/wordprocessingml/2006/main" xmlns:w14="http://schemas.microsoft.com/office/word/2010/wordml" xmlns:w15="http://schemas.microsoft.com/office/word/2012/wordml" xmlns:w16cex="http://schemas.microsoft.com/office/word/2018/wordml/cex" xmlns:w16cid="http://schemas.microsoft.com/office/word/2016/wordml/cid" xmlns:w16="http://schemas.microsoft.com/office/word/2018/wordml" xmlns:w16du="http://schemas.microsoft.com/office/word/2023/wordml/word16du" xmlns:w16sdtdh="http://schemas.microsoft.com/office/word/2020/wordml/sdtdatahash" xmlns:w16se="http://schemas.microsoft.com/office/word/2015/wordml/symex" xmlns:wpg="http://schemas.microsoft.com/office/word/2010/wordprocessingGroup" xmlns:wpi="http://schemas.microsoft.com/office/word/2010/wordprocessingInk" xmlns:wne="http://schemas.microsoft.com/office/word/2006/wordml" xmlns:wps="http://schemas.microsoft.com/office/word/2010/wordprocessingShape" mc:Ignorable="w14 w15 w16se w16cid w16 w16cex w16sdtdh w16du wp14">
   <w:body>
     <w:p>
       <w:pPr>
@@ -790,7 +790,6 @@
           <w:docPartUnique/>
         </w:docPartObj>
       </w:sdtPr>
-      <w:sdtEndPr/>
       <w:sdtContent>
         <w:p>
           <w:pPr>
@@ -818,7 +817,7 @@
               <w:tab w:val="right" w:leader="dot" w:pos="8494"/>
             </w:tabs>
             <w:rPr>
-              <w:rFonts w:ascii="Work Sans" w:hAnsi="Work Sans" w:cs="Arial"/>
+              <w:rFonts w:cstheme="minorBidi"/>
               <w:noProof/>
               <w:kern w:val="2"/>
               <w:sz w:val="24"/>
@@ -850,20 +849,20 @@
             </w:rPr>
             <w:fldChar w:fldCharType="separate"/>
           </w:r>
-          <w:hyperlink w:anchor="_Toc176948265" w:history="1">
+          <w:hyperlink w:anchor="_Toc180846380" w:history="1">
             <w:r>
               <w:rPr>
                 <w:rStyle w:val="Hyperlink"/>
                 <w:rFonts w:ascii="Work Sans" w:hAnsi="Work Sans" w:cs="Arial"/>
-                <w:noProof/>
-                <w:sz w:val="24"/>
-                <w:szCs w:val="24"/>
+                <w:b/>
+                <w:bCs/>
+                <w:noProof/>
               </w:rPr>
               <w:t>1.</w:t>
             </w:r>
             <w:r>
               <w:rPr>
-                <w:rFonts w:ascii="Work Sans" w:hAnsi="Work Sans" w:cs="Arial"/>
+                <w:rFonts w:cstheme="minorBidi"/>
                 <w:noProof/>
                 <w:kern w:val="2"/>
                 <w:sz w:val="24"/>
@@ -876,78 +875,57 @@
               <w:rPr>
                 <w:rStyle w:val="Hyperlink"/>
                 <w:rFonts w:ascii="Work Sans" w:hAnsi="Work Sans" w:cs="Arial"/>
-                <w:noProof/>
-                <w:sz w:val="24"/>
-                <w:szCs w:val="24"/>
-              </w:rPr>
-              <w:t>Contexto do projeto</w:t>
-            </w:r>
-            <w:r>
-              <w:rPr>
-                <w:rFonts w:ascii="Work Sans" w:hAnsi="Work Sans" w:cs="Arial"/>
+                <w:b/>
+                <w:bCs/>
+                <w:noProof/>
+              </w:rPr>
+              <w:t>Contexto</w:t>
+            </w:r>
+            <w:r>
+              <w:rPr>
                 <w:noProof/>
                 <w:webHidden/>
-                <w:sz w:val="24"/>
-                <w:szCs w:val="24"/>
               </w:rPr>
               <w:tab/>
             </w:r>
             <w:r>
               <w:rPr>
-                <w:rFonts w:ascii="Work Sans" w:hAnsi="Work Sans" w:cs="Arial"/>
                 <w:noProof/>
                 <w:webHidden/>
-                <w:sz w:val="24"/>
-                <w:szCs w:val="24"/>
               </w:rPr>
               <w:fldChar w:fldCharType="begin"/>
             </w:r>
             <w:r>
               <w:rPr>
-                <w:rFonts w:ascii="Work Sans" w:hAnsi="Work Sans" w:cs="Arial"/>
                 <w:noProof/>
                 <w:webHidden/>
-                <w:sz w:val="24"/>
-                <w:szCs w:val="24"/>
-              </w:rPr>
-              <w:instrText xml:space="preserve"> PAGEREF _Toc176948265 \h </w:instrText>
-            </w:r>
-            <w:r>
-              <w:rPr>
-                <w:rFonts w:ascii="Work Sans" w:hAnsi="Work Sans" w:cs="Arial"/>
+              </w:rPr>
+              <w:instrText xml:space="preserve"> PAGEREF _Toc180846380 \h </w:instrText>
+            </w:r>
+            <w:r>
+              <w:rPr>
                 <w:noProof/>
                 <w:webHidden/>
-                <w:sz w:val="24"/>
-                <w:szCs w:val="24"/>
-              </w:rPr>
-            </w:r>
-            <w:r>
-              <w:rPr>
-                <w:rFonts w:ascii="Work Sans" w:hAnsi="Work Sans" w:cs="Arial"/>
+              </w:rPr>
+            </w:r>
+            <w:r>
+              <w:rPr>
                 <w:noProof/>
                 <w:webHidden/>
-                <w:sz w:val="24"/>
-                <w:szCs w:val="24"/>
               </w:rPr>
               <w:fldChar w:fldCharType="separate"/>
             </w:r>
             <w:r>
               <w:rPr>
-                <w:rFonts w:ascii="Work Sans" w:hAnsi="Work Sans" w:cs="Arial"/>
                 <w:noProof/>
                 <w:webHidden/>
-                <w:sz w:val="24"/>
-                <w:szCs w:val="24"/>
               </w:rPr>
               <w:t>4</w:t>
             </w:r>
             <w:r>
               <w:rPr>
-                <w:rFonts w:ascii="Work Sans" w:hAnsi="Work Sans" w:cs="Arial"/>
                 <w:noProof/>
                 <w:webHidden/>
-                <w:sz w:val="24"/>
-                <w:szCs w:val="24"/>
               </w:rPr>
               <w:fldChar w:fldCharType="end"/>
             </w:r>
@@ -961,7 +939,7 @@
               <w:tab w:val="right" w:leader="dot" w:pos="8494"/>
             </w:tabs>
             <w:rPr>
-              <w:rFonts w:ascii="Work Sans" w:hAnsi="Work Sans" w:cs="Arial"/>
+              <w:rFonts w:cstheme="minorBidi"/>
               <w:noProof/>
               <w:kern w:val="2"/>
               <w:sz w:val="24"/>
@@ -969,20 +947,20 @@
               <w14:ligatures w14:val="standardContextual"/>
             </w:rPr>
           </w:pPr>
-          <w:hyperlink w:anchor="_Toc176948266" w:history="1">
+          <w:hyperlink w:anchor="_Toc180846381" w:history="1">
             <w:r>
               <w:rPr>
                 <w:rStyle w:val="Hyperlink"/>
                 <w:rFonts w:ascii="Work Sans" w:hAnsi="Work Sans" w:cs="Arial"/>
-                <w:noProof/>
-                <w:sz w:val="24"/>
-                <w:szCs w:val="24"/>
+                <w:b/>
+                <w:bCs/>
+                <w:noProof/>
               </w:rPr>
               <w:t>2.</w:t>
             </w:r>
             <w:r>
               <w:rPr>
-                <w:rFonts w:ascii="Work Sans" w:hAnsi="Work Sans" w:cs="Arial"/>
+                <w:rFonts w:cstheme="minorBidi"/>
                 <w:noProof/>
                 <w:kern w:val="2"/>
                 <w:sz w:val="24"/>
@@ -995,31 +973,59 @@
               <w:rPr>
                 <w:rStyle w:val="Hyperlink"/>
                 <w:rFonts w:ascii="Work Sans" w:hAnsi="Work Sans" w:cs="Arial"/>
-                <w:noProof/>
-                <w:sz w:val="24"/>
-                <w:szCs w:val="24"/>
+                <w:b/>
+                <w:bCs/>
+                <w:noProof/>
               </w:rPr>
               <w:t>Objetivo</w:t>
             </w:r>
             <w:r>
               <w:rPr>
-                <w:rFonts w:ascii="Work Sans" w:hAnsi="Work Sans" w:cs="Arial"/>
                 <w:noProof/>
                 <w:webHidden/>
-                <w:sz w:val="24"/>
-                <w:szCs w:val="24"/>
               </w:rPr>
               <w:tab/>
             </w:r>
             <w:r>
               <w:rPr>
-                <w:rFonts w:ascii="Work Sans" w:hAnsi="Work Sans" w:cs="Arial"/>
                 <w:noProof/>
                 <w:webHidden/>
-                <w:sz w:val="24"/>
-                <w:szCs w:val="24"/>
+              </w:rPr>
+              <w:fldChar w:fldCharType="begin"/>
+            </w:r>
+            <w:r>
+              <w:rPr>
+                <w:noProof/>
+                <w:webHidden/>
+              </w:rPr>
+              <w:instrText xml:space="preserve"> PAGEREF _Toc180846381 \h </w:instrText>
+            </w:r>
+            <w:r>
+              <w:rPr>
+                <w:noProof/>
+                <w:webHidden/>
+              </w:rPr>
+            </w:r>
+            <w:r>
+              <w:rPr>
+                <w:noProof/>
+                <w:webHidden/>
+              </w:rPr>
+              <w:fldChar w:fldCharType="separate"/>
+            </w:r>
+            <w:r>
+              <w:rPr>
+                <w:noProof/>
+                <w:webHidden/>
               </w:rPr>
               <w:t>8</w:t>
+            </w:r>
+            <w:r>
+              <w:rPr>
+                <w:noProof/>
+                <w:webHidden/>
+              </w:rPr>
+              <w:fldChar w:fldCharType="end"/>
             </w:r>
           </w:hyperlink>
         </w:p>
@@ -1031,7 +1037,7 @@
               <w:tab w:val="right" w:leader="dot" w:pos="8494"/>
             </w:tabs>
             <w:rPr>
-              <w:rFonts w:ascii="Work Sans" w:hAnsi="Work Sans" w:cs="Arial"/>
+              <w:rFonts w:cstheme="minorBidi"/>
               <w:noProof/>
               <w:kern w:val="2"/>
               <w:sz w:val="24"/>
@@ -1039,20 +1045,20 @@
               <w14:ligatures w14:val="standardContextual"/>
             </w:rPr>
           </w:pPr>
-          <w:hyperlink w:anchor="_Toc176948267" w:history="1">
+          <w:hyperlink w:anchor="_Toc180846382" w:history="1">
             <w:r>
               <w:rPr>
                 <w:rStyle w:val="Hyperlink"/>
                 <w:rFonts w:ascii="Work Sans" w:hAnsi="Work Sans" w:cs="Arial"/>
-                <w:noProof/>
-                <w:sz w:val="24"/>
-                <w:szCs w:val="24"/>
+                <w:b/>
+                <w:bCs/>
+                <w:noProof/>
               </w:rPr>
               <w:t>3.</w:t>
             </w:r>
             <w:r>
               <w:rPr>
-                <w:rFonts w:ascii="Work Sans" w:hAnsi="Work Sans" w:cs="Arial"/>
+                <w:rFonts w:cstheme="minorBidi"/>
                 <w:noProof/>
                 <w:kern w:val="2"/>
                 <w:sz w:val="24"/>
@@ -1065,31 +1071,843 @@
               <w:rPr>
                 <w:rStyle w:val="Hyperlink"/>
                 <w:rFonts w:ascii="Work Sans" w:hAnsi="Work Sans" w:cs="Arial"/>
-                <w:noProof/>
+                <w:b/>
+                <w:bCs/>
+                <w:noProof/>
+              </w:rPr>
+              <w:t>Justificativa</w:t>
+            </w:r>
+            <w:r>
+              <w:rPr>
+                <w:noProof/>
+                <w:webHidden/>
+              </w:rPr>
+              <w:tab/>
+            </w:r>
+            <w:r>
+              <w:rPr>
+                <w:noProof/>
+                <w:webHidden/>
+              </w:rPr>
+              <w:fldChar w:fldCharType="begin"/>
+            </w:r>
+            <w:r>
+              <w:rPr>
+                <w:noProof/>
+                <w:webHidden/>
+              </w:rPr>
+              <w:instrText xml:space="preserve"> PAGEREF _Toc180846382 \h </w:instrText>
+            </w:r>
+            <w:r>
+              <w:rPr>
+                <w:noProof/>
+                <w:webHidden/>
+              </w:rPr>
+            </w:r>
+            <w:r>
+              <w:rPr>
+                <w:noProof/>
+                <w:webHidden/>
+              </w:rPr>
+              <w:fldChar w:fldCharType="separate"/>
+            </w:r>
+            <w:r>
+              <w:rPr>
+                <w:noProof/>
+                <w:webHidden/>
+              </w:rPr>
+              <w:t>8</w:t>
+            </w:r>
+            <w:r>
+              <w:rPr>
+                <w:noProof/>
+                <w:webHidden/>
+              </w:rPr>
+              <w:fldChar w:fldCharType="end"/>
+            </w:r>
+          </w:hyperlink>
+        </w:p>
+        <w:p>
+          <w:pPr>
+            <w:pStyle w:val="Sumrio1"/>
+            <w:tabs>
+              <w:tab w:val="left" w:pos="720"/>
+              <w:tab w:val="right" w:leader="dot" w:pos="8494"/>
+            </w:tabs>
+            <w:rPr>
+              <w:rFonts w:cstheme="minorBidi"/>
+              <w:noProof/>
+              <w:kern w:val="2"/>
+              <w:sz w:val="24"/>
+              <w:szCs w:val="24"/>
+              <w14:ligatures w14:val="standardContextual"/>
+            </w:rPr>
+          </w:pPr>
+          <w:hyperlink w:anchor="_Toc180846383" w:history="1">
+            <w:r>
+              <w:rPr>
+                <w:rStyle w:val="Hyperlink"/>
+                <w:rFonts w:ascii="Work Sans" w:hAnsi="Work Sans" w:cs="Arial"/>
+                <w:b/>
+                <w:bCs/>
+                <w:noProof/>
+              </w:rPr>
+              <w:t>4.</w:t>
+            </w:r>
+            <w:r>
+              <w:rPr>
+                <w:rFonts w:cstheme="minorBidi"/>
+                <w:noProof/>
+                <w:kern w:val="2"/>
                 <w:sz w:val="24"/>
                 <w:szCs w:val="24"/>
-              </w:rPr>
-              <w:t>Justificativa</w:t>
-            </w:r>
-            <w:r>
-              <w:rPr>
+                <w14:ligatures w14:val="standardContextual"/>
+              </w:rPr>
+              <w:tab/>
+            </w:r>
+            <w:r>
+              <w:rPr>
+                <w:rStyle w:val="Hyperlink"/>
                 <w:rFonts w:ascii="Work Sans" w:hAnsi="Work Sans" w:cs="Arial"/>
+                <w:b/>
+                <w:bCs/>
+                <w:noProof/>
+              </w:rPr>
+              <w:t>Escopo</w:t>
+            </w:r>
+            <w:r>
+              <w:rPr>
                 <w:noProof/>
                 <w:webHidden/>
+              </w:rPr>
+              <w:tab/>
+            </w:r>
+            <w:r>
+              <w:rPr>
+                <w:noProof/>
+                <w:webHidden/>
+              </w:rPr>
+              <w:fldChar w:fldCharType="begin"/>
+            </w:r>
+            <w:r>
+              <w:rPr>
+                <w:noProof/>
+                <w:webHidden/>
+              </w:rPr>
+              <w:instrText xml:space="preserve"> PAGEREF _Toc180846383 \h </w:instrText>
+            </w:r>
+            <w:r>
+              <w:rPr>
+                <w:noProof/>
+                <w:webHidden/>
+              </w:rPr>
+            </w:r>
+            <w:r>
+              <w:rPr>
+                <w:noProof/>
+                <w:webHidden/>
+              </w:rPr>
+              <w:fldChar w:fldCharType="separate"/>
+            </w:r>
+            <w:r>
+              <w:rPr>
+                <w:noProof/>
+                <w:webHidden/>
+              </w:rPr>
+              <w:t>9</w:t>
+            </w:r>
+            <w:r>
+              <w:rPr>
+                <w:noProof/>
+                <w:webHidden/>
+              </w:rPr>
+              <w:fldChar w:fldCharType="end"/>
+            </w:r>
+          </w:hyperlink>
+        </w:p>
+        <w:p>
+          <w:pPr>
+            <w:pStyle w:val="Sumrio2"/>
+            <w:tabs>
+              <w:tab w:val="left" w:pos="960"/>
+              <w:tab w:val="right" w:leader="dot" w:pos="8494"/>
+            </w:tabs>
+            <w:rPr>
+              <w:rFonts w:cstheme="minorBidi"/>
+              <w:noProof/>
+              <w:kern w:val="2"/>
+              <w:sz w:val="24"/>
+              <w:szCs w:val="24"/>
+              <w14:ligatures w14:val="standardContextual"/>
+            </w:rPr>
+          </w:pPr>
+          <w:hyperlink w:anchor="_Toc180846384" w:history="1">
+            <w:r>
+              <w:rPr>
+                <w:rStyle w:val="Hyperlink"/>
+                <w:rFonts w:ascii="Work Sans" w:hAnsi="Work Sans" w:cs="Arial"/>
+                <w:b/>
+                <w:bCs/>
+                <w:noProof/>
+              </w:rPr>
+              <w:t>4.1</w:t>
+            </w:r>
+            <w:r>
+              <w:rPr>
+                <w:rFonts w:cstheme="minorBidi"/>
+                <w:noProof/>
+                <w:kern w:val="2"/>
                 <w:sz w:val="24"/>
                 <w:szCs w:val="24"/>
+                <w14:ligatures w14:val="standardContextual"/>
               </w:rPr>
               <w:tab/>
             </w:r>
             <w:r>
               <w:rPr>
+                <w:rStyle w:val="Hyperlink"/>
                 <w:rFonts w:ascii="Work Sans" w:hAnsi="Work Sans" w:cs="Arial"/>
+                <w:b/>
+                <w:bCs/>
+                <w:noProof/>
+              </w:rPr>
+              <w:t>Descrição resumida do projeto</w:t>
+            </w:r>
+            <w:r>
+              <w:rPr>
                 <w:noProof/>
                 <w:webHidden/>
+              </w:rPr>
+              <w:tab/>
+            </w:r>
+            <w:r>
+              <w:rPr>
+                <w:noProof/>
+                <w:webHidden/>
+              </w:rPr>
+              <w:fldChar w:fldCharType="begin"/>
+            </w:r>
+            <w:r>
+              <w:rPr>
+                <w:noProof/>
+                <w:webHidden/>
+              </w:rPr>
+              <w:instrText xml:space="preserve"> PAGEREF _Toc180846384 \h </w:instrText>
+            </w:r>
+            <w:r>
+              <w:rPr>
+                <w:noProof/>
+                <w:webHidden/>
+              </w:rPr>
+            </w:r>
+            <w:r>
+              <w:rPr>
+                <w:noProof/>
+                <w:webHidden/>
+              </w:rPr>
+              <w:fldChar w:fldCharType="separate"/>
+            </w:r>
+            <w:r>
+              <w:rPr>
+                <w:noProof/>
+                <w:webHidden/>
+              </w:rPr>
+              <w:t>9</w:t>
+            </w:r>
+            <w:r>
+              <w:rPr>
+                <w:noProof/>
+                <w:webHidden/>
+              </w:rPr>
+              <w:fldChar w:fldCharType="end"/>
+            </w:r>
+          </w:hyperlink>
+        </w:p>
+        <w:p>
+          <w:pPr>
+            <w:pStyle w:val="Sumrio2"/>
+            <w:tabs>
+              <w:tab w:val="left" w:pos="960"/>
+              <w:tab w:val="right" w:leader="dot" w:pos="8494"/>
+            </w:tabs>
+            <w:rPr>
+              <w:rFonts w:cstheme="minorBidi"/>
+              <w:noProof/>
+              <w:kern w:val="2"/>
+              <w:sz w:val="24"/>
+              <w:szCs w:val="24"/>
+              <w14:ligatures w14:val="standardContextual"/>
+            </w:rPr>
+          </w:pPr>
+          <w:hyperlink w:anchor="_Toc180846385" w:history="1">
+            <w:r>
+              <w:rPr>
+                <w:rStyle w:val="Hyperlink"/>
+                <w:rFonts w:ascii="Work Sans" w:hAnsi="Work Sans" w:cs="Arial"/>
+                <w:b/>
+                <w:bCs/>
+                <w:noProof/>
+              </w:rPr>
+              <w:t>4.2</w:t>
+            </w:r>
+            <w:r>
+              <w:rPr>
+                <w:rFonts w:cstheme="minorBidi"/>
+                <w:noProof/>
+                <w:kern w:val="2"/>
                 <w:sz w:val="24"/>
                 <w:szCs w:val="24"/>
-              </w:rPr>
-              <w:t>8</w:t>
+                <w14:ligatures w14:val="standardContextual"/>
+              </w:rPr>
+              <w:tab/>
+            </w:r>
+            <w:r>
+              <w:rPr>
+                <w:rStyle w:val="Hyperlink"/>
+                <w:rFonts w:ascii="Work Sans" w:hAnsi="Work Sans" w:cs="Arial"/>
+                <w:b/>
+                <w:bCs/>
+                <w:noProof/>
+              </w:rPr>
+              <w:t>Resultados esperados</w:t>
+            </w:r>
+            <w:r>
+              <w:rPr>
+                <w:noProof/>
+                <w:webHidden/>
+              </w:rPr>
+              <w:tab/>
+            </w:r>
+            <w:r>
+              <w:rPr>
+                <w:noProof/>
+                <w:webHidden/>
+              </w:rPr>
+              <w:fldChar w:fldCharType="begin"/>
+            </w:r>
+            <w:r>
+              <w:rPr>
+                <w:noProof/>
+                <w:webHidden/>
+              </w:rPr>
+              <w:instrText xml:space="preserve"> PAGEREF _Toc180846385 \h </w:instrText>
+            </w:r>
+            <w:r>
+              <w:rPr>
+                <w:noProof/>
+                <w:webHidden/>
+              </w:rPr>
+            </w:r>
+            <w:r>
+              <w:rPr>
+                <w:noProof/>
+                <w:webHidden/>
+              </w:rPr>
+              <w:fldChar w:fldCharType="separate"/>
+            </w:r>
+            <w:r>
+              <w:rPr>
+                <w:noProof/>
+                <w:webHidden/>
+              </w:rPr>
+              <w:t>9</w:t>
+            </w:r>
+            <w:r>
+              <w:rPr>
+                <w:noProof/>
+                <w:webHidden/>
+              </w:rPr>
+              <w:fldChar w:fldCharType="end"/>
+            </w:r>
+          </w:hyperlink>
+        </w:p>
+        <w:p>
+          <w:pPr>
+            <w:pStyle w:val="Sumrio2"/>
+            <w:tabs>
+              <w:tab w:val="left" w:pos="960"/>
+              <w:tab w:val="right" w:leader="dot" w:pos="8494"/>
+            </w:tabs>
+            <w:rPr>
+              <w:rFonts w:cstheme="minorBidi"/>
+              <w:noProof/>
+              <w:kern w:val="2"/>
+              <w:sz w:val="24"/>
+              <w:szCs w:val="24"/>
+              <w14:ligatures w14:val="standardContextual"/>
+            </w:rPr>
+          </w:pPr>
+          <w:hyperlink w:anchor="_Toc180846386" w:history="1">
+            <w:r>
+              <w:rPr>
+                <w:rStyle w:val="Hyperlink"/>
+                <w:rFonts w:ascii="Work Sans" w:hAnsi="Work Sans" w:cs="Arial"/>
+                <w:b/>
+                <w:bCs/>
+                <w:noProof/>
+              </w:rPr>
+              <w:t>4.3</w:t>
+            </w:r>
+            <w:r>
+              <w:rPr>
+                <w:rFonts w:cstheme="minorBidi"/>
+                <w:noProof/>
+                <w:kern w:val="2"/>
+                <w:sz w:val="24"/>
+                <w:szCs w:val="24"/>
+                <w14:ligatures w14:val="standardContextual"/>
+              </w:rPr>
+              <w:tab/>
+            </w:r>
+            <w:r>
+              <w:rPr>
+                <w:rStyle w:val="Hyperlink"/>
+                <w:rFonts w:ascii="Work Sans" w:hAnsi="Work Sans" w:cs="Arial"/>
+                <w:b/>
+                <w:bCs/>
+                <w:noProof/>
+              </w:rPr>
+              <w:t>Limites e exclusões</w:t>
+            </w:r>
+            <w:r>
+              <w:rPr>
+                <w:noProof/>
+                <w:webHidden/>
+              </w:rPr>
+              <w:tab/>
+            </w:r>
+            <w:r>
+              <w:rPr>
+                <w:noProof/>
+                <w:webHidden/>
+              </w:rPr>
+              <w:fldChar w:fldCharType="begin"/>
+            </w:r>
+            <w:r>
+              <w:rPr>
+                <w:noProof/>
+                <w:webHidden/>
+              </w:rPr>
+              <w:instrText xml:space="preserve"> PAGEREF _Toc180846386 \h </w:instrText>
+            </w:r>
+            <w:r>
+              <w:rPr>
+                <w:noProof/>
+                <w:webHidden/>
+              </w:rPr>
+            </w:r>
+            <w:r>
+              <w:rPr>
+                <w:noProof/>
+                <w:webHidden/>
+              </w:rPr>
+              <w:fldChar w:fldCharType="separate"/>
+            </w:r>
+            <w:r>
+              <w:rPr>
+                <w:noProof/>
+                <w:webHidden/>
+              </w:rPr>
+              <w:t>10</w:t>
+            </w:r>
+            <w:r>
+              <w:rPr>
+                <w:noProof/>
+                <w:webHidden/>
+              </w:rPr>
+              <w:fldChar w:fldCharType="end"/>
+            </w:r>
+          </w:hyperlink>
+        </w:p>
+        <w:p>
+          <w:pPr>
+            <w:pStyle w:val="Sumrio2"/>
+            <w:tabs>
+              <w:tab w:val="left" w:pos="960"/>
+              <w:tab w:val="right" w:leader="dot" w:pos="8494"/>
+            </w:tabs>
+            <w:rPr>
+              <w:rFonts w:cstheme="minorBidi"/>
+              <w:noProof/>
+              <w:kern w:val="2"/>
+              <w:sz w:val="24"/>
+              <w:szCs w:val="24"/>
+              <w14:ligatures w14:val="standardContextual"/>
+            </w:rPr>
+          </w:pPr>
+          <w:hyperlink w:anchor="_Toc180846387" w:history="1">
+            <w:r>
+              <w:rPr>
+                <w:rStyle w:val="Hyperlink"/>
+                <w:rFonts w:ascii="Work Sans" w:hAnsi="Work Sans" w:cs="Arial"/>
+                <w:b/>
+                <w:bCs/>
+                <w:noProof/>
+              </w:rPr>
+              <w:t>4.4</w:t>
+            </w:r>
+            <w:r>
+              <w:rPr>
+                <w:rFonts w:cstheme="minorBidi"/>
+                <w:noProof/>
+                <w:kern w:val="2"/>
+                <w:sz w:val="24"/>
+                <w:szCs w:val="24"/>
+                <w14:ligatures w14:val="standardContextual"/>
+              </w:rPr>
+              <w:tab/>
+            </w:r>
+            <w:r>
+              <w:rPr>
+                <w:rStyle w:val="Hyperlink"/>
+                <w:rFonts w:ascii="Work Sans" w:hAnsi="Work Sans" w:cs="Arial"/>
+                <w:b/>
+                <w:bCs/>
+                <w:noProof/>
+              </w:rPr>
+              <w:t>Macro Cronograma</w:t>
+            </w:r>
+            <w:r>
+              <w:rPr>
+                <w:noProof/>
+                <w:webHidden/>
+              </w:rPr>
+              <w:tab/>
+            </w:r>
+            <w:r>
+              <w:rPr>
+                <w:noProof/>
+                <w:webHidden/>
+              </w:rPr>
+              <w:fldChar w:fldCharType="begin"/>
+            </w:r>
+            <w:r>
+              <w:rPr>
+                <w:noProof/>
+                <w:webHidden/>
+              </w:rPr>
+              <w:instrText xml:space="preserve"> PAGEREF _Toc180846387 \h </w:instrText>
+            </w:r>
+            <w:r>
+              <w:rPr>
+                <w:noProof/>
+                <w:webHidden/>
+              </w:rPr>
+            </w:r>
+            <w:r>
+              <w:rPr>
+                <w:noProof/>
+                <w:webHidden/>
+              </w:rPr>
+              <w:fldChar w:fldCharType="separate"/>
+            </w:r>
+            <w:r>
+              <w:rPr>
+                <w:noProof/>
+                <w:webHidden/>
+              </w:rPr>
+              <w:t>12</w:t>
+            </w:r>
+            <w:r>
+              <w:rPr>
+                <w:noProof/>
+                <w:webHidden/>
+              </w:rPr>
+              <w:fldChar w:fldCharType="end"/>
+            </w:r>
+          </w:hyperlink>
+        </w:p>
+        <w:p>
+          <w:pPr>
+            <w:pStyle w:val="Sumrio2"/>
+            <w:tabs>
+              <w:tab w:val="left" w:pos="960"/>
+              <w:tab w:val="right" w:leader="dot" w:pos="8494"/>
+            </w:tabs>
+            <w:rPr>
+              <w:rFonts w:cstheme="minorBidi"/>
+              <w:noProof/>
+              <w:kern w:val="2"/>
+              <w:sz w:val="24"/>
+              <w:szCs w:val="24"/>
+              <w14:ligatures w14:val="standardContextual"/>
+            </w:rPr>
+          </w:pPr>
+          <w:hyperlink w:anchor="_Toc180846388" w:history="1">
+            <w:r>
+              <w:rPr>
+                <w:rStyle w:val="Hyperlink"/>
+                <w:rFonts w:ascii="Work Sans" w:hAnsi="Work Sans" w:cs="Arial"/>
+                <w:b/>
+                <w:bCs/>
+                <w:noProof/>
+              </w:rPr>
+              <w:t>4.5</w:t>
+            </w:r>
+            <w:r>
+              <w:rPr>
+                <w:rFonts w:cstheme="minorBidi"/>
+                <w:noProof/>
+                <w:kern w:val="2"/>
+                <w:sz w:val="24"/>
+                <w:szCs w:val="24"/>
+                <w14:ligatures w14:val="standardContextual"/>
+              </w:rPr>
+              <w:tab/>
+            </w:r>
+            <w:r>
+              <w:rPr>
+                <w:rStyle w:val="Hyperlink"/>
+                <w:rFonts w:ascii="Work Sans" w:hAnsi="Work Sans" w:cs="Arial"/>
+                <w:b/>
+                <w:bCs/>
+                <w:noProof/>
+              </w:rPr>
+              <w:t>Recursos necessários</w:t>
+            </w:r>
+            <w:r>
+              <w:rPr>
+                <w:noProof/>
+                <w:webHidden/>
+              </w:rPr>
+              <w:tab/>
+            </w:r>
+            <w:r>
+              <w:rPr>
+                <w:noProof/>
+                <w:webHidden/>
+              </w:rPr>
+              <w:fldChar w:fldCharType="begin"/>
+            </w:r>
+            <w:r>
+              <w:rPr>
+                <w:noProof/>
+                <w:webHidden/>
+              </w:rPr>
+              <w:instrText xml:space="preserve"> PAGEREF _Toc180846388 \h </w:instrText>
+            </w:r>
+            <w:r>
+              <w:rPr>
+                <w:noProof/>
+                <w:webHidden/>
+              </w:rPr>
+            </w:r>
+            <w:r>
+              <w:rPr>
+                <w:noProof/>
+                <w:webHidden/>
+              </w:rPr>
+              <w:fldChar w:fldCharType="separate"/>
+            </w:r>
+            <w:r>
+              <w:rPr>
+                <w:noProof/>
+                <w:webHidden/>
+              </w:rPr>
+              <w:t>12</w:t>
+            </w:r>
+            <w:r>
+              <w:rPr>
+                <w:noProof/>
+                <w:webHidden/>
+              </w:rPr>
+              <w:fldChar w:fldCharType="end"/>
+            </w:r>
+          </w:hyperlink>
+        </w:p>
+        <w:p>
+          <w:pPr>
+            <w:pStyle w:val="Sumrio2"/>
+            <w:tabs>
+              <w:tab w:val="left" w:pos="960"/>
+              <w:tab w:val="right" w:leader="dot" w:pos="8494"/>
+            </w:tabs>
+            <w:rPr>
+              <w:rFonts w:cstheme="minorBidi"/>
+              <w:noProof/>
+              <w:kern w:val="2"/>
+              <w:sz w:val="24"/>
+              <w:szCs w:val="24"/>
+              <w14:ligatures w14:val="standardContextual"/>
+            </w:rPr>
+          </w:pPr>
+          <w:hyperlink w:anchor="_Toc180846389" w:history="1">
+            <w:r>
+              <w:rPr>
+                <w:rStyle w:val="Hyperlink"/>
+                <w:rFonts w:ascii="Work Sans" w:hAnsi="Work Sans" w:cs="Arial"/>
+                <w:b/>
+                <w:bCs/>
+                <w:noProof/>
+              </w:rPr>
+              <w:t>4.6</w:t>
+            </w:r>
+            <w:r>
+              <w:rPr>
+                <w:rFonts w:cstheme="minorBidi"/>
+                <w:noProof/>
+                <w:kern w:val="2"/>
+                <w:sz w:val="24"/>
+                <w:szCs w:val="24"/>
+                <w14:ligatures w14:val="standardContextual"/>
+              </w:rPr>
+              <w:tab/>
+            </w:r>
+            <w:r>
+              <w:rPr>
+                <w:rStyle w:val="Hyperlink"/>
+                <w:rFonts w:ascii="Work Sans" w:hAnsi="Work Sans" w:cs="Arial"/>
+                <w:b/>
+                <w:bCs/>
+                <w:noProof/>
+              </w:rPr>
+              <w:t>Riscos</w:t>
+            </w:r>
+            <w:r>
+              <w:rPr>
+                <w:noProof/>
+                <w:webHidden/>
+              </w:rPr>
+              <w:tab/>
+            </w:r>
+            <w:r>
+              <w:rPr>
+                <w:noProof/>
+                <w:webHidden/>
+              </w:rPr>
+              <w:fldChar w:fldCharType="begin"/>
+            </w:r>
+            <w:r>
+              <w:rPr>
+                <w:noProof/>
+                <w:webHidden/>
+              </w:rPr>
+              <w:instrText xml:space="preserve"> PAGEREF _Toc180846389 \h </w:instrText>
+            </w:r>
+            <w:r>
+              <w:rPr>
+                <w:noProof/>
+                <w:webHidden/>
+              </w:rPr>
+            </w:r>
+            <w:r>
+              <w:rPr>
+                <w:noProof/>
+                <w:webHidden/>
+              </w:rPr>
+              <w:fldChar w:fldCharType="separate"/>
+            </w:r>
+            <w:r>
+              <w:rPr>
+                <w:noProof/>
+                <w:webHidden/>
+              </w:rPr>
+              <w:t>13</w:t>
+            </w:r>
+            <w:r>
+              <w:rPr>
+                <w:noProof/>
+                <w:webHidden/>
+              </w:rPr>
+              <w:fldChar w:fldCharType="end"/>
+            </w:r>
+          </w:hyperlink>
+        </w:p>
+        <w:p>
+          <w:pPr>
+            <w:pStyle w:val="Sumrio2"/>
+            <w:tabs>
+              <w:tab w:val="left" w:pos="960"/>
+              <w:tab w:val="right" w:leader="dot" w:pos="8494"/>
+            </w:tabs>
+            <w:rPr>
+              <w:rFonts w:cstheme="minorBidi"/>
+              <w:noProof/>
+              <w:kern w:val="2"/>
+              <w:sz w:val="24"/>
+              <w:szCs w:val="24"/>
+              <w14:ligatures w14:val="standardContextual"/>
+            </w:rPr>
+          </w:pPr>
+          <w:hyperlink w:anchor="_Toc180846390" w:history="1">
+            <w:r>
+              <w:rPr>
+                <w:rStyle w:val="Hyperlink"/>
+                <w:rFonts w:ascii="Work Sans" w:hAnsi="Work Sans" w:cs="Arial"/>
+                <w:b/>
+                <w:bCs/>
+                <w:noProof/>
+              </w:rPr>
+              <w:t>4.7</w:t>
+            </w:r>
+            <w:r>
+              <w:rPr>
+                <w:rFonts w:cstheme="minorBidi"/>
+                <w:noProof/>
+                <w:kern w:val="2"/>
+                <w:sz w:val="24"/>
+                <w:szCs w:val="24"/>
+                <w14:ligatures w14:val="standardContextual"/>
+              </w:rPr>
+              <w:tab/>
+            </w:r>
+            <w:r>
+              <w:rPr>
+                <w:rStyle w:val="Hyperlink"/>
+                <w:rFonts w:ascii="Work Sans" w:hAnsi="Work Sans" w:cs="Arial"/>
+                <w:b/>
+                <w:bCs/>
+                <w:noProof/>
+              </w:rPr>
+              <w:t>Partes interessadas (Stakeholders)</w:t>
+            </w:r>
+            <w:r>
+              <w:rPr>
+                <w:noProof/>
+                <w:webHidden/>
+              </w:rPr>
+              <w:tab/>
+            </w:r>
+            <w:r>
+              <w:rPr>
+                <w:noProof/>
+                <w:webHidden/>
+              </w:rPr>
+              <w:fldChar w:fldCharType="begin"/>
+            </w:r>
+            <w:r>
+              <w:rPr>
+                <w:noProof/>
+                <w:webHidden/>
+              </w:rPr>
+              <w:instrText xml:space="preserve"> PAGEREF _Toc180846390 \h </w:instrText>
+            </w:r>
+            <w:r>
+              <w:rPr>
+                <w:noProof/>
+                <w:webHidden/>
+              </w:rPr>
+            </w:r>
+            <w:r>
+              <w:rPr>
+                <w:noProof/>
+                <w:webHidden/>
+              </w:rPr>
+              <w:fldChar w:fldCharType="separate"/>
+            </w:r>
+            <w:r>
+              <w:rPr>
+                <w:noProof/>
+                <w:webHidden/>
+              </w:rPr>
+              <w:t>13</w:t>
+            </w:r>
+            <w:r>
+              <w:rPr>
+                <w:noProof/>
+                <w:webHidden/>
+              </w:rPr>
+              <w:fldChar w:fldCharType="end"/>
             </w:r>
           </w:hyperlink>
         </w:p>
@@ -1101,7 +1919,7 @@
               <w:tab w:val="right" w:leader="dot" w:pos="8494"/>
             </w:tabs>
             <w:rPr>
-              <w:rFonts w:ascii="Work Sans" w:hAnsi="Work Sans" w:cs="Arial"/>
+              <w:rFonts w:cstheme="minorBidi"/>
               <w:noProof/>
               <w:kern w:val="2"/>
               <w:sz w:val="24"/>
@@ -1109,20 +1927,20 @@
               <w14:ligatures w14:val="standardContextual"/>
             </w:rPr>
           </w:pPr>
-          <w:hyperlink w:anchor="_Toc176948268" w:history="1">
+          <w:hyperlink w:anchor="_Toc180846391" w:history="1">
             <w:r>
               <w:rPr>
                 <w:rStyle w:val="Hyperlink"/>
                 <w:rFonts w:ascii="Work Sans" w:hAnsi="Work Sans" w:cs="Arial"/>
-                <w:noProof/>
-                <w:sz w:val="24"/>
-                <w:szCs w:val="24"/>
-              </w:rPr>
-              <w:t>4.</w:t>
-            </w:r>
-            <w:r>
-              <w:rPr>
-                <w:rFonts w:ascii="Work Sans" w:hAnsi="Work Sans" w:cs="Arial"/>
+                <w:b/>
+                <w:bCs/>
+                <w:noProof/>
+              </w:rPr>
+              <w:t>5.</w:t>
+            </w:r>
+            <w:r>
+              <w:rPr>
+                <w:rFonts w:cstheme="minorBidi"/>
                 <w:noProof/>
                 <w:kern w:val="2"/>
                 <w:sz w:val="24"/>
@@ -1135,31 +1953,157 @@
               <w:rPr>
                 <w:rStyle w:val="Hyperlink"/>
                 <w:rFonts w:ascii="Work Sans" w:hAnsi="Work Sans" w:cs="Arial"/>
-                <w:noProof/>
+                <w:b/>
+                <w:bCs/>
+                <w:noProof/>
+              </w:rPr>
+              <w:t>Premissas</w:t>
+            </w:r>
+            <w:r>
+              <w:rPr>
+                <w:noProof/>
+                <w:webHidden/>
+              </w:rPr>
+              <w:tab/>
+            </w:r>
+            <w:r>
+              <w:rPr>
+                <w:noProof/>
+                <w:webHidden/>
+              </w:rPr>
+              <w:fldChar w:fldCharType="begin"/>
+            </w:r>
+            <w:r>
+              <w:rPr>
+                <w:noProof/>
+                <w:webHidden/>
+              </w:rPr>
+              <w:instrText xml:space="preserve"> PAGEREF _Toc180846391 \h </w:instrText>
+            </w:r>
+            <w:r>
+              <w:rPr>
+                <w:noProof/>
+                <w:webHidden/>
+              </w:rPr>
+            </w:r>
+            <w:r>
+              <w:rPr>
+                <w:noProof/>
+                <w:webHidden/>
+              </w:rPr>
+              <w:fldChar w:fldCharType="separate"/>
+            </w:r>
+            <w:r>
+              <w:rPr>
+                <w:noProof/>
+                <w:webHidden/>
+              </w:rPr>
+              <w:t>14</w:t>
+            </w:r>
+            <w:r>
+              <w:rPr>
+                <w:noProof/>
+                <w:webHidden/>
+              </w:rPr>
+              <w:fldChar w:fldCharType="end"/>
+            </w:r>
+          </w:hyperlink>
+        </w:p>
+        <w:p>
+          <w:pPr>
+            <w:pStyle w:val="Sumrio1"/>
+            <w:tabs>
+              <w:tab w:val="left" w:pos="440"/>
+              <w:tab w:val="right" w:leader="dot" w:pos="8494"/>
+            </w:tabs>
+            <w:rPr>
+              <w:rFonts w:cstheme="minorBidi"/>
+              <w:noProof/>
+              <w:kern w:val="2"/>
+              <w:sz w:val="24"/>
+              <w:szCs w:val="24"/>
+              <w14:ligatures w14:val="standardContextual"/>
+            </w:rPr>
+          </w:pPr>
+          <w:hyperlink w:anchor="_Toc180846392" w:history="1">
+            <w:r>
+              <w:rPr>
+                <w:rStyle w:val="Hyperlink"/>
+                <w:rFonts w:ascii="Work Sans" w:hAnsi="Work Sans" w:cs="Arial"/>
+                <w:b/>
+                <w:bCs/>
+                <w:noProof/>
+              </w:rPr>
+              <w:t>6.</w:t>
+            </w:r>
+            <w:r>
+              <w:rPr>
+                <w:rFonts w:cstheme="minorBidi"/>
+                <w:noProof/>
+                <w:kern w:val="2"/>
                 <w:sz w:val="24"/>
                 <w:szCs w:val="24"/>
-              </w:rPr>
-              <w:t>Escopo</w:t>
-            </w:r>
-            <w:r>
-              <w:rPr>
+                <w14:ligatures w14:val="standardContextual"/>
+              </w:rPr>
+              <w:tab/>
+            </w:r>
+            <w:r>
+              <w:rPr>
+                <w:rStyle w:val="Hyperlink"/>
                 <w:rFonts w:ascii="Work Sans" w:hAnsi="Work Sans" w:cs="Arial"/>
+                <w:b/>
+                <w:bCs/>
+                <w:noProof/>
+              </w:rPr>
+              <w:t>Restrições</w:t>
+            </w:r>
+            <w:r>
+              <w:rPr>
                 <w:noProof/>
                 <w:webHidden/>
-                <w:sz w:val="24"/>
-                <w:szCs w:val="24"/>
               </w:rPr>
               <w:tab/>
             </w:r>
             <w:r>
               <w:rPr>
-                <w:rFonts w:ascii="Work Sans" w:hAnsi="Work Sans" w:cs="Arial"/>
                 <w:noProof/>
                 <w:webHidden/>
-                <w:sz w:val="24"/>
-                <w:szCs w:val="24"/>
-              </w:rPr>
-              <w:t>9</w:t>
+              </w:rPr>
+              <w:fldChar w:fldCharType="begin"/>
+            </w:r>
+            <w:r>
+              <w:rPr>
+                <w:noProof/>
+                <w:webHidden/>
+              </w:rPr>
+              <w:instrText xml:space="preserve"> PAGEREF _Toc180846392 \h </w:instrText>
+            </w:r>
+            <w:r>
+              <w:rPr>
+                <w:noProof/>
+                <w:webHidden/>
+              </w:rPr>
+            </w:r>
+            <w:r>
+              <w:rPr>
+                <w:noProof/>
+                <w:webHidden/>
+              </w:rPr>
+              <w:fldChar w:fldCharType="separate"/>
+            </w:r>
+            <w:r>
+              <w:rPr>
+                <w:noProof/>
+                <w:webHidden/>
+              </w:rPr>
+              <w:t>14</w:t>
+            </w:r>
+            <w:r>
+              <w:rPr>
+                <w:noProof/>
+                <w:webHidden/>
+              </w:rPr>
+              <w:fldChar w:fldCharType="end"/>
             </w:r>
           </w:hyperlink>
         </w:p>
@@ -1171,7 +2115,7 @@
               <w:tab w:val="right" w:leader="dot" w:pos="8494"/>
             </w:tabs>
             <w:rPr>
-              <w:rFonts w:ascii="Work Sans" w:hAnsi="Work Sans" w:cs="Arial"/>
+              <w:rFonts w:cstheme="minorBidi"/>
               <w:noProof/>
               <w:kern w:val="2"/>
               <w:sz w:val="24"/>
@@ -1179,20 +2123,20 @@
               <w14:ligatures w14:val="standardContextual"/>
             </w:rPr>
           </w:pPr>
-          <w:hyperlink w:anchor="_Toc176948269" w:history="1">
+          <w:hyperlink w:anchor="_Toc180846393" w:history="1">
             <w:r>
               <w:rPr>
                 <w:rStyle w:val="Hyperlink"/>
                 <w:rFonts w:ascii="Work Sans" w:hAnsi="Work Sans" w:cs="Arial"/>
-                <w:noProof/>
-                <w:sz w:val="24"/>
-                <w:szCs w:val="24"/>
-              </w:rPr>
-              <w:t>4.1</w:t>
-            </w:r>
-            <w:r>
-              <w:rPr>
-                <w:rFonts w:ascii="Work Sans" w:hAnsi="Work Sans" w:cs="Arial"/>
+                <w:b/>
+                <w:bCs/>
+                <w:noProof/>
+              </w:rPr>
+              <w:t>6.1</w:t>
+            </w:r>
+            <w:r>
+              <w:rPr>
+                <w:rFonts w:cstheme="minorBidi"/>
                 <w:noProof/>
                 <w:kern w:val="2"/>
                 <w:sz w:val="24"/>
@@ -1205,31 +2149,59 @@
               <w:rPr>
                 <w:rStyle w:val="Hyperlink"/>
                 <w:rFonts w:ascii="Work Sans" w:hAnsi="Work Sans" w:cs="Arial"/>
-                <w:noProof/>
-                <w:sz w:val="24"/>
-                <w:szCs w:val="24"/>
-              </w:rPr>
-              <w:t>Descrição resumida do projeto</w:t>
-            </w:r>
-            <w:r>
-              <w:rPr>
-                <w:rFonts w:ascii="Work Sans" w:hAnsi="Work Sans" w:cs="Arial"/>
+                <w:b/>
+                <w:bCs/>
+                <w:noProof/>
+              </w:rPr>
+              <w:t>Requisitos</w:t>
+            </w:r>
+            <w:r>
+              <w:rPr>
                 <w:noProof/>
                 <w:webHidden/>
-                <w:sz w:val="24"/>
-                <w:szCs w:val="24"/>
               </w:rPr>
               <w:tab/>
             </w:r>
             <w:r>
               <w:rPr>
-                <w:rFonts w:ascii="Work Sans" w:hAnsi="Work Sans" w:cs="Arial"/>
                 <w:noProof/>
                 <w:webHidden/>
-                <w:sz w:val="24"/>
-                <w:szCs w:val="24"/>
-              </w:rPr>
-              <w:t>9</w:t>
+              </w:rPr>
+              <w:fldChar w:fldCharType="begin"/>
+            </w:r>
+            <w:r>
+              <w:rPr>
+                <w:noProof/>
+                <w:webHidden/>
+              </w:rPr>
+              <w:instrText xml:space="preserve"> PAGEREF _Toc180846393 \h </w:instrText>
+            </w:r>
+            <w:r>
+              <w:rPr>
+                <w:noProof/>
+                <w:webHidden/>
+              </w:rPr>
+            </w:r>
+            <w:r>
+              <w:rPr>
+                <w:noProof/>
+                <w:webHidden/>
+              </w:rPr>
+              <w:fldChar w:fldCharType="separate"/>
+            </w:r>
+            <w:r>
+              <w:rPr>
+                <w:noProof/>
+                <w:webHidden/>
+              </w:rPr>
+              <w:t>15</w:t>
+            </w:r>
+            <w:r>
+              <w:rPr>
+                <w:noProof/>
+                <w:webHidden/>
+              </w:rPr>
+              <w:fldChar w:fldCharType="end"/>
             </w:r>
           </w:hyperlink>
         </w:p>
@@ -1237,11 +2209,12 @@
           <w:pPr>
             <w:pStyle w:val="Sumrio2"/>
             <w:tabs>
-              <w:tab w:val="left" w:pos="960"/>
+              <w:tab w:val="left" w:pos="720"/>
               <w:tab w:val="right" w:leader="dot" w:pos="8494"/>
             </w:tabs>
+            <w:ind w:left="0"/>
             <w:rPr>
-              <w:rFonts w:ascii="Work Sans" w:hAnsi="Work Sans" w:cs="Arial"/>
+              <w:rFonts w:cstheme="minorBidi"/>
               <w:noProof/>
               <w:kern w:val="2"/>
               <w:sz w:val="24"/>
@@ -1249,20 +2222,20 @@
               <w14:ligatures w14:val="standardContextual"/>
             </w:rPr>
           </w:pPr>
-          <w:hyperlink w:anchor="_Toc176948270" w:history="1">
+          <w:hyperlink w:anchor="_Toc180846394" w:history="1">
             <w:r>
               <w:rPr>
                 <w:rStyle w:val="Hyperlink"/>
                 <w:rFonts w:ascii="Work Sans" w:hAnsi="Work Sans" w:cs="Arial"/>
-                <w:noProof/>
-                <w:sz w:val="24"/>
-                <w:szCs w:val="24"/>
-              </w:rPr>
-              <w:t>4.2</w:t>
-            </w:r>
-            <w:r>
-              <w:rPr>
-                <w:rFonts w:ascii="Work Sans" w:hAnsi="Work Sans" w:cs="Arial"/>
+                <w:b/>
+                <w:bCs/>
+                <w:noProof/>
+              </w:rPr>
+              <w:t>7.</w:t>
+            </w:r>
+            <w:r>
+              <w:rPr>
+                <w:rFonts w:cstheme="minorBidi"/>
                 <w:noProof/>
                 <w:kern w:val="2"/>
                 <w:sz w:val="24"/>
@@ -1275,31 +2248,59 @@
               <w:rPr>
                 <w:rStyle w:val="Hyperlink"/>
                 <w:rFonts w:ascii="Work Sans" w:hAnsi="Work Sans" w:cs="Arial"/>
-                <w:noProof/>
-                <w:sz w:val="24"/>
-                <w:szCs w:val="24"/>
-              </w:rPr>
-              <w:t>Resultados esperados</w:t>
-            </w:r>
-            <w:r>
-              <w:rPr>
-                <w:rFonts w:ascii="Work Sans" w:hAnsi="Work Sans" w:cs="Arial"/>
+                <w:b/>
+                <w:bCs/>
+                <w:noProof/>
+              </w:rPr>
+              <w:t>Diagrama de Solução</w:t>
+            </w:r>
+            <w:r>
+              <w:rPr>
                 <w:noProof/>
                 <w:webHidden/>
-                <w:sz w:val="24"/>
-                <w:szCs w:val="24"/>
               </w:rPr>
               <w:tab/>
             </w:r>
             <w:r>
               <w:rPr>
-                <w:rFonts w:ascii="Work Sans" w:hAnsi="Work Sans" w:cs="Arial"/>
                 <w:noProof/>
                 <w:webHidden/>
-                <w:sz w:val="24"/>
-                <w:szCs w:val="24"/>
-              </w:rPr>
-              <w:t>9</w:t>
+              </w:rPr>
+              <w:fldChar w:fldCharType="begin"/>
+            </w:r>
+            <w:r>
+              <w:rPr>
+                <w:noProof/>
+                <w:webHidden/>
+              </w:rPr>
+              <w:instrText xml:space="preserve"> PAGEREF _Toc180846394 \h </w:instrText>
+            </w:r>
+            <w:r>
+              <w:rPr>
+                <w:noProof/>
+                <w:webHidden/>
+              </w:rPr>
+            </w:r>
+            <w:r>
+              <w:rPr>
+                <w:noProof/>
+                <w:webHidden/>
+              </w:rPr>
+              <w:fldChar w:fldCharType="separate"/>
+            </w:r>
+            <w:r>
+              <w:rPr>
+                <w:noProof/>
+                <w:webHidden/>
+              </w:rPr>
+              <w:t>15</w:t>
+            </w:r>
+            <w:r>
+              <w:rPr>
+                <w:noProof/>
+                <w:webHidden/>
+              </w:rPr>
+              <w:fldChar w:fldCharType="end"/>
             </w:r>
           </w:hyperlink>
         </w:p>
@@ -1307,11 +2308,12 @@
           <w:pPr>
             <w:pStyle w:val="Sumrio2"/>
             <w:tabs>
-              <w:tab w:val="left" w:pos="960"/>
+              <w:tab w:val="left" w:pos="720"/>
               <w:tab w:val="right" w:leader="dot" w:pos="8494"/>
             </w:tabs>
+            <w:ind w:left="0"/>
             <w:rPr>
-              <w:rFonts w:ascii="Work Sans" w:hAnsi="Work Sans" w:cs="Arial"/>
+              <w:rFonts w:cstheme="minorBidi"/>
               <w:noProof/>
               <w:kern w:val="2"/>
               <w:sz w:val="24"/>
@@ -1319,30 +2321,20 @@
               <w14:ligatures w14:val="standardContextual"/>
             </w:rPr>
           </w:pPr>
-          <w:hyperlink w:anchor="_Toc176948272" w:history="1">
+          <w:hyperlink w:anchor="_Toc180846395" w:history="1">
             <w:r>
               <w:rPr>
                 <w:rStyle w:val="Hyperlink"/>
                 <w:rFonts w:ascii="Work Sans" w:hAnsi="Work Sans" w:cs="Arial"/>
-                <w:noProof/>
-                <w:sz w:val="24"/>
-                <w:szCs w:val="24"/>
-              </w:rPr>
-              <w:t>4.</w:t>
-            </w:r>
-            <w:r>
-              <w:rPr>
-                <w:rStyle w:val="Hyperlink"/>
-                <w:rFonts w:ascii="Work Sans" w:hAnsi="Work Sans" w:cs="Arial"/>
-                <w:noProof/>
-                <w:sz w:val="24"/>
-                <w:szCs w:val="24"/>
-              </w:rPr>
-              <w:t>3</w:t>
-            </w:r>
-            <w:r>
-              <w:rPr>
-                <w:rFonts w:ascii="Work Sans" w:hAnsi="Work Sans" w:cs="Arial"/>
+                <w:b/>
+                <w:bCs/>
+                <w:noProof/>
+              </w:rPr>
+              <w:t>8.</w:t>
+            </w:r>
+            <w:r>
+              <w:rPr>
+                <w:rFonts w:cstheme="minorBidi"/>
                 <w:noProof/>
                 <w:kern w:val="2"/>
                 <w:sz w:val="24"/>
@@ -1355,460 +2347,61 @@
               <w:rPr>
                 <w:rStyle w:val="Hyperlink"/>
                 <w:rFonts w:ascii="Work Sans" w:hAnsi="Work Sans" w:cs="Arial"/>
-                <w:noProof/>
-                <w:sz w:val="24"/>
-                <w:szCs w:val="24"/>
-              </w:rPr>
-              <w:t>Limites e exclusões</w:t>
-            </w:r>
-            <w:r>
-              <w:rPr>
-                <w:rFonts w:ascii="Work Sans" w:hAnsi="Work Sans" w:cs="Arial"/>
+                <w:b/>
+                <w:bCs/>
+                <w:noProof/>
+              </w:rPr>
+              <w:t>Diagrama de Visão de Negócio</w:t>
+            </w:r>
+            <w:r>
+              <w:rPr>
                 <w:noProof/>
                 <w:webHidden/>
-                <w:sz w:val="24"/>
-                <w:szCs w:val="24"/>
               </w:rPr>
               <w:tab/>
             </w:r>
             <w:r>
               <w:rPr>
-                <w:rFonts w:ascii="Work Sans" w:hAnsi="Work Sans" w:cs="Arial"/>
                 <w:noProof/>
                 <w:webHidden/>
-                <w:sz w:val="24"/>
-                <w:szCs w:val="24"/>
-              </w:rPr>
-              <w:t>10</w:t>
+              </w:rPr>
+              <w:fldChar w:fldCharType="begin"/>
+            </w:r>
+            <w:r>
+              <w:rPr>
+                <w:noProof/>
+                <w:webHidden/>
+              </w:rPr>
+              <w:instrText xml:space="preserve"> PAGEREF _Toc180846395 \h </w:instrText>
+            </w:r>
+            <w:r>
+              <w:rPr>
+                <w:noProof/>
+                <w:webHidden/>
+              </w:rPr>
+            </w:r>
+            <w:r>
+              <w:rPr>
+                <w:noProof/>
+                <w:webHidden/>
+              </w:rPr>
+              <w:fldChar w:fldCharType="separate"/>
+            </w:r>
+            <w:r>
+              <w:rPr>
+                <w:noProof/>
+                <w:webHidden/>
+              </w:rPr>
+              <w:t>16</w:t>
+            </w:r>
+            <w:r>
+              <w:rPr>
+                <w:noProof/>
+                <w:webHidden/>
+              </w:rPr>
+              <w:fldChar w:fldCharType="end"/>
             </w:r>
           </w:hyperlink>
-        </w:p>
-        <w:p>
-          <w:pPr>
-            <w:pStyle w:val="Sumrio2"/>
-            <w:tabs>
-              <w:tab w:val="left" w:pos="960"/>
-              <w:tab w:val="right" w:leader="dot" w:pos="8494"/>
-            </w:tabs>
-            <w:rPr>
-              <w:rFonts w:ascii="Work Sans" w:hAnsi="Work Sans" w:cs="Arial"/>
-              <w:noProof/>
-              <w:kern w:val="2"/>
-              <w:sz w:val="24"/>
-              <w:szCs w:val="24"/>
-              <w14:ligatures w14:val="standardContextual"/>
-            </w:rPr>
-          </w:pPr>
-          <w:hyperlink w:anchor="_Toc176948273" w:history="1">
-            <w:r>
-              <w:rPr>
-                <w:rStyle w:val="Hyperlink"/>
-                <w:rFonts w:ascii="Work Sans" w:hAnsi="Work Sans" w:cs="Arial"/>
-                <w:noProof/>
-                <w:sz w:val="24"/>
-                <w:szCs w:val="24"/>
-              </w:rPr>
-              <w:t>4.</w:t>
-            </w:r>
-            <w:r>
-              <w:rPr>
-                <w:rStyle w:val="Hyperlink"/>
-                <w:rFonts w:ascii="Work Sans" w:hAnsi="Work Sans" w:cs="Arial"/>
-                <w:noProof/>
-                <w:sz w:val="24"/>
-                <w:szCs w:val="24"/>
-              </w:rPr>
-              <w:t>4</w:t>
-            </w:r>
-            <w:r>
-              <w:rPr>
-                <w:rFonts w:ascii="Work Sans" w:hAnsi="Work Sans" w:cs="Arial"/>
-                <w:noProof/>
-                <w:kern w:val="2"/>
-                <w:sz w:val="24"/>
-                <w:szCs w:val="24"/>
-                <w14:ligatures w14:val="standardContextual"/>
-              </w:rPr>
-              <w:tab/>
-            </w:r>
-            <w:r>
-              <w:rPr>
-                <w:rStyle w:val="Hyperlink"/>
-                <w:rFonts w:ascii="Work Sans" w:hAnsi="Work Sans" w:cs="Arial"/>
-                <w:noProof/>
-                <w:sz w:val="24"/>
-                <w:szCs w:val="24"/>
-              </w:rPr>
-              <w:t>Macro Cronograma</w:t>
-            </w:r>
-            <w:r>
-              <w:rPr>
-                <w:rFonts w:ascii="Work Sans" w:hAnsi="Work Sans" w:cs="Arial"/>
-                <w:noProof/>
-                <w:webHidden/>
-                <w:sz w:val="24"/>
-                <w:szCs w:val="24"/>
-              </w:rPr>
-              <w:tab/>
-            </w:r>
-            <w:r>
-              <w:rPr>
-                <w:rFonts w:ascii="Work Sans" w:hAnsi="Work Sans" w:cs="Arial"/>
-                <w:noProof/>
-                <w:webHidden/>
-                <w:sz w:val="24"/>
-                <w:szCs w:val="24"/>
-              </w:rPr>
-              <w:t>12</w:t>
-            </w:r>
-          </w:hyperlink>
-        </w:p>
-        <w:p>
-          <w:pPr>
-            <w:pStyle w:val="Sumrio2"/>
-            <w:tabs>
-              <w:tab w:val="left" w:pos="960"/>
-              <w:tab w:val="right" w:leader="dot" w:pos="8494"/>
-            </w:tabs>
-            <w:rPr>
-              <w:rFonts w:ascii="Work Sans" w:hAnsi="Work Sans" w:cs="Arial"/>
-              <w:noProof/>
-              <w:kern w:val="2"/>
-              <w:sz w:val="24"/>
-              <w:szCs w:val="24"/>
-              <w14:ligatures w14:val="standardContextual"/>
-            </w:rPr>
-          </w:pPr>
-          <w:hyperlink w:anchor="_Toc176948274" w:history="1">
-            <w:r>
-              <w:rPr>
-                <w:rStyle w:val="Hyperlink"/>
-                <w:rFonts w:ascii="Work Sans" w:hAnsi="Work Sans" w:cs="Arial"/>
-                <w:noProof/>
-                <w:sz w:val="24"/>
-                <w:szCs w:val="24"/>
-              </w:rPr>
-              <w:t>4.</w:t>
-            </w:r>
-            <w:r>
-              <w:rPr>
-                <w:rStyle w:val="Hyperlink"/>
-                <w:rFonts w:ascii="Work Sans" w:hAnsi="Work Sans" w:cs="Arial"/>
-                <w:noProof/>
-                <w:sz w:val="24"/>
-                <w:szCs w:val="24"/>
-              </w:rPr>
-              <w:t>5</w:t>
-            </w:r>
-            <w:r>
-              <w:rPr>
-                <w:rFonts w:ascii="Work Sans" w:hAnsi="Work Sans" w:cs="Arial"/>
-                <w:noProof/>
-                <w:kern w:val="2"/>
-                <w:sz w:val="24"/>
-                <w:szCs w:val="24"/>
-                <w14:ligatures w14:val="standardContextual"/>
-              </w:rPr>
-              <w:tab/>
-            </w:r>
-            <w:r>
-              <w:rPr>
-                <w:rStyle w:val="Hyperlink"/>
-                <w:rFonts w:ascii="Work Sans" w:hAnsi="Work Sans" w:cs="Arial"/>
-                <w:noProof/>
-                <w:sz w:val="24"/>
-                <w:szCs w:val="24"/>
-              </w:rPr>
-              <w:t>Recursos necessários</w:t>
-            </w:r>
-            <w:r>
-              <w:rPr>
-                <w:rFonts w:ascii="Work Sans" w:hAnsi="Work Sans" w:cs="Arial"/>
-                <w:noProof/>
-                <w:webHidden/>
-                <w:sz w:val="24"/>
-                <w:szCs w:val="24"/>
-              </w:rPr>
-              <w:tab/>
-            </w:r>
-            <w:r>
-              <w:rPr>
-                <w:rFonts w:ascii="Work Sans" w:hAnsi="Work Sans" w:cs="Arial"/>
-                <w:noProof/>
-                <w:webHidden/>
-                <w:sz w:val="24"/>
-                <w:szCs w:val="24"/>
-              </w:rPr>
-              <w:t>12</w:t>
-            </w:r>
-          </w:hyperlink>
-        </w:p>
-        <w:p>
-          <w:pPr>
-            <w:pStyle w:val="Sumrio2"/>
-            <w:tabs>
-              <w:tab w:val="left" w:pos="960"/>
-              <w:tab w:val="right" w:leader="dot" w:pos="8494"/>
-            </w:tabs>
-            <w:rPr>
-              <w:rFonts w:ascii="Work Sans" w:hAnsi="Work Sans" w:cs="Arial"/>
-              <w:noProof/>
-              <w:kern w:val="2"/>
-              <w:sz w:val="24"/>
-              <w:szCs w:val="24"/>
-              <w14:ligatures w14:val="standardContextual"/>
-            </w:rPr>
-          </w:pPr>
-          <w:hyperlink w:anchor="_Toc176948275" w:history="1">
-            <w:r>
-              <w:rPr>
-                <w:rStyle w:val="Hyperlink"/>
-                <w:rFonts w:ascii="Work Sans" w:hAnsi="Work Sans" w:cs="Arial"/>
-                <w:noProof/>
-                <w:sz w:val="24"/>
-                <w:szCs w:val="24"/>
-              </w:rPr>
-              <w:t>4.</w:t>
-            </w:r>
-            <w:r>
-              <w:rPr>
-                <w:rStyle w:val="Hyperlink"/>
-                <w:rFonts w:ascii="Work Sans" w:hAnsi="Work Sans" w:cs="Arial"/>
-                <w:noProof/>
-                <w:sz w:val="24"/>
-                <w:szCs w:val="24"/>
-              </w:rPr>
-              <w:t>6</w:t>
-            </w:r>
-            <w:r>
-              <w:rPr>
-                <w:rFonts w:ascii="Work Sans" w:hAnsi="Work Sans" w:cs="Arial"/>
-                <w:noProof/>
-                <w:kern w:val="2"/>
-                <w:sz w:val="24"/>
-                <w:szCs w:val="24"/>
-                <w14:ligatures w14:val="standardContextual"/>
-              </w:rPr>
-              <w:tab/>
-            </w:r>
-            <w:r>
-              <w:rPr>
-                <w:rStyle w:val="Hyperlink"/>
-                <w:rFonts w:ascii="Work Sans" w:hAnsi="Work Sans" w:cs="Arial"/>
-                <w:noProof/>
-                <w:sz w:val="24"/>
-                <w:szCs w:val="24"/>
-              </w:rPr>
-              <w:t>Riscos</w:t>
-            </w:r>
-            <w:r>
-              <w:rPr>
-                <w:rFonts w:ascii="Work Sans" w:hAnsi="Work Sans" w:cs="Arial"/>
-                <w:noProof/>
-                <w:webHidden/>
-                <w:sz w:val="24"/>
-                <w:szCs w:val="24"/>
-              </w:rPr>
-              <w:tab/>
-            </w:r>
-            <w:r>
-              <w:rPr>
-                <w:rFonts w:ascii="Work Sans" w:hAnsi="Work Sans" w:cs="Arial"/>
-                <w:noProof/>
-                <w:webHidden/>
-                <w:sz w:val="24"/>
-                <w:szCs w:val="24"/>
-              </w:rPr>
-              <w:t>13</w:t>
-            </w:r>
-          </w:hyperlink>
-        </w:p>
-        <w:p>
-          <w:pPr>
-            <w:pStyle w:val="Sumrio2"/>
-            <w:tabs>
-              <w:tab w:val="left" w:pos="960"/>
-              <w:tab w:val="right" w:leader="dot" w:pos="8494"/>
-            </w:tabs>
-            <w:rPr>
-              <w:rFonts w:ascii="Work Sans" w:hAnsi="Work Sans" w:cs="Arial"/>
-              <w:noProof/>
-              <w:kern w:val="2"/>
-              <w:sz w:val="24"/>
-              <w:szCs w:val="24"/>
-              <w14:ligatures w14:val="standardContextual"/>
-            </w:rPr>
-          </w:pPr>
-          <w:hyperlink w:anchor="_Toc176948276" w:history="1">
-            <w:r>
-              <w:rPr>
-                <w:rStyle w:val="Hyperlink"/>
-                <w:rFonts w:ascii="Work Sans" w:hAnsi="Work Sans" w:cs="Arial"/>
-                <w:noProof/>
-                <w:sz w:val="24"/>
-                <w:szCs w:val="24"/>
-              </w:rPr>
-              <w:t>4.</w:t>
-            </w:r>
-            <w:r>
-              <w:rPr>
-                <w:rStyle w:val="Hyperlink"/>
-                <w:rFonts w:ascii="Work Sans" w:hAnsi="Work Sans" w:cs="Arial"/>
-                <w:noProof/>
-                <w:sz w:val="24"/>
-                <w:szCs w:val="24"/>
-              </w:rPr>
-              <w:t>7</w:t>
-            </w:r>
-            <w:r>
-              <w:rPr>
-                <w:rFonts w:ascii="Work Sans" w:hAnsi="Work Sans" w:cs="Arial"/>
-                <w:noProof/>
-                <w:kern w:val="2"/>
-                <w:sz w:val="24"/>
-                <w:szCs w:val="24"/>
-                <w14:ligatures w14:val="standardContextual"/>
-              </w:rPr>
-              <w:tab/>
-            </w:r>
-            <w:r>
-              <w:rPr>
-                <w:rStyle w:val="Hyperlink"/>
-                <w:rFonts w:ascii="Work Sans" w:hAnsi="Work Sans" w:cs="Arial"/>
-                <w:noProof/>
-                <w:sz w:val="24"/>
-                <w:szCs w:val="24"/>
-              </w:rPr>
-              <w:t>Partes interessadas (Stakeholders)</w:t>
-            </w:r>
-            <w:r>
-              <w:rPr>
-                <w:rFonts w:ascii="Work Sans" w:hAnsi="Work Sans" w:cs="Arial"/>
-                <w:noProof/>
-                <w:webHidden/>
-                <w:sz w:val="24"/>
-                <w:szCs w:val="24"/>
-              </w:rPr>
-              <w:tab/>
-            </w:r>
-            <w:r>
-              <w:rPr>
-                <w:rFonts w:ascii="Work Sans" w:hAnsi="Work Sans" w:cs="Arial"/>
-                <w:noProof/>
-                <w:webHidden/>
-                <w:sz w:val="24"/>
-                <w:szCs w:val="24"/>
-              </w:rPr>
-              <w:t>13</w:t>
-            </w:r>
-          </w:hyperlink>
-        </w:p>
-        <w:p>
-          <w:pPr>
-            <w:pStyle w:val="Sumrio1"/>
-            <w:tabs>
-              <w:tab w:val="left" w:pos="440"/>
-              <w:tab w:val="right" w:leader="dot" w:pos="8494"/>
-            </w:tabs>
-            <w:rPr>
-              <w:rFonts w:ascii="Work Sans" w:hAnsi="Work Sans" w:cs="Arial"/>
-              <w:noProof/>
-              <w:kern w:val="2"/>
-              <w:sz w:val="24"/>
-              <w:szCs w:val="24"/>
-              <w14:ligatures w14:val="standardContextual"/>
-            </w:rPr>
-          </w:pPr>
-          <w:hyperlink w:anchor="_Toc176948277" w:history="1">
-            <w:r>
-              <w:rPr>
-                <w:rStyle w:val="Hyperlink"/>
-                <w:rFonts w:ascii="Work Sans" w:hAnsi="Work Sans" w:cs="Arial"/>
-                <w:noProof/>
-                <w:sz w:val="24"/>
-                <w:szCs w:val="24"/>
-              </w:rPr>
-              <w:t>5.</w:t>
-            </w:r>
-            <w:r>
-              <w:rPr>
-                <w:rFonts w:ascii="Work Sans" w:hAnsi="Work Sans" w:cs="Arial"/>
-                <w:noProof/>
-                <w:kern w:val="2"/>
-                <w:sz w:val="24"/>
-                <w:szCs w:val="24"/>
-                <w14:ligatures w14:val="standardContextual"/>
-              </w:rPr>
-              <w:tab/>
-            </w:r>
-            <w:r>
-              <w:rPr>
-                <w:rStyle w:val="Hyperlink"/>
-                <w:rFonts w:ascii="Work Sans" w:hAnsi="Work Sans" w:cs="Arial"/>
-                <w:noProof/>
-                <w:sz w:val="24"/>
-                <w:szCs w:val="24"/>
-              </w:rPr>
-              <w:t>Premissas</w:t>
-            </w:r>
-            <w:r>
-              <w:rPr>
-                <w:rFonts w:ascii="Work Sans" w:hAnsi="Work Sans" w:cs="Arial"/>
-                <w:noProof/>
-                <w:webHidden/>
-                <w:sz w:val="24"/>
-                <w:szCs w:val="24"/>
-              </w:rPr>
-              <w:tab/>
-            </w:r>
-            <w:r>
-              <w:rPr>
-                <w:rFonts w:ascii="Work Sans" w:hAnsi="Work Sans" w:cs="Arial"/>
-                <w:noProof/>
-                <w:webHidden/>
-                <w:sz w:val="24"/>
-                <w:szCs w:val="24"/>
-              </w:rPr>
-              <w:t>14</w:t>
-            </w:r>
-          </w:hyperlink>
-        </w:p>
-        <w:p>
-          <w:pPr>
-            <w:rPr>
-              <w:rFonts w:ascii="Work Sans" w:hAnsi="Work Sans"/>
-              <w:sz w:val="24"/>
-              <w:szCs w:val="24"/>
-              <w:lang w:eastAsia="pt-BR"/>
-            </w:rPr>
-          </w:pPr>
-          <w:r>
-            <w:rPr>
-              <w:rFonts w:ascii="Work Sans" w:hAnsi="Work Sans"/>
-              <w:sz w:val="24"/>
-              <w:szCs w:val="24"/>
-              <w:lang w:eastAsia="pt-BR"/>
-            </w:rPr>
-            <w:t>6.1   Requisitos</w:t>
-          </w:r>
-          <w:r>
-            <w:rPr>
-              <w:rFonts w:ascii="Work Sans" w:hAnsi="Work Sans"/>
-              <w:sz w:val="24"/>
-              <w:szCs w:val="24"/>
-              <w:lang w:eastAsia="pt-BR"/>
-            </w:rPr>
-            <w:t>......................................................................................................</w:t>
-          </w:r>
-          <w:r>
-            <w:rPr>
-              <w:rFonts w:ascii="Work Sans" w:hAnsi="Work Sans"/>
-              <w:sz w:val="24"/>
-              <w:szCs w:val="24"/>
-              <w:lang w:eastAsia="pt-BR"/>
-            </w:rPr>
-            <w:t>15</w:t>
-          </w:r>
         </w:p>
         <w:p>
           <w:pPr>
@@ -1826,45 +2419,6 @@
             </w:rPr>
             <w:fldChar w:fldCharType="end"/>
           </w:r>
-          <w:r>
-            <w:rPr>
-              <w:rFonts w:ascii="Work Sans" w:hAnsi="Work Sans" w:cs="Arial"/>
-              <w:sz w:val="24"/>
-              <w:szCs w:val="24"/>
-            </w:rPr>
-            <w:t>7. Diagrama de Solução......................................................................................</w:t>
-          </w:r>
-          <w:r>
-            <w:rPr>
-              <w:rFonts w:ascii="Work Sans" w:hAnsi="Work Sans" w:cs="Arial"/>
-              <w:sz w:val="24"/>
-              <w:szCs w:val="24"/>
-            </w:rPr>
-            <w:t>15</w:t>
-          </w:r>
-        </w:p>
-        <w:p>
-          <w:pPr>
-            <w:rPr>
-              <w:rFonts w:ascii="Work Sans" w:hAnsi="Work Sans" w:cs="Arial"/>
-            </w:rPr>
-          </w:pPr>
-          <w:r>
-            <w:rPr>
-              <w:rFonts w:ascii="Work Sans" w:hAnsi="Work Sans" w:cs="Arial"/>
-              <w:sz w:val="24"/>
-              <w:szCs w:val="24"/>
-            </w:rPr>
-            <w:t>8. Diagrama de Visão de Negócio.....................................................................</w:t>
-          </w:r>
-          <w:r>
-            <w:rPr>
-              <w:rFonts w:ascii="Work Sans" w:hAnsi="Work Sans" w:cs="Arial"/>
-              <w:sz w:val="24"/>
-              <w:szCs w:val="24"/>
-            </w:rPr>
-            <w:t>16</w:t>
-          </w:r>
         </w:p>
       </w:sdtContent>
     </w:sdt>
@@ -1985,7 +2539,6 @@
           <w:bCs w:val="0"/>
           <w:highlight w:val="yellow"/>
         </w:rPr>
-        <w:lastRenderedPageBreak/>
         <w:t>Monitoramento de boxes em oficinas de concessionárias</w:t>
       </w:r>
     </w:p>
@@ -2013,15 +2566,19 @@
         </w:numPr>
         <w:rPr>
           <w:rFonts w:ascii="Work Sans" w:hAnsi="Work Sans" w:cs="Arial"/>
+          <w:b/>
+          <w:bCs/>
           <w:color w:val="auto"/>
           <w:sz w:val="28"/>
           <w:szCs w:val="28"/>
         </w:rPr>
       </w:pPr>
-      <w:bookmarkStart w:id="0" w:name="_Toc176948265"/>
-      <w:r>
-        <w:rPr>
-          <w:rFonts w:ascii="Work Sans" w:hAnsi="Work Sans" w:cs="Arial"/>
+      <w:bookmarkStart w:id="0" w:name="_Toc180846380"/>
+      <w:r>
+        <w:rPr>
+          <w:rFonts w:ascii="Work Sans" w:hAnsi="Work Sans" w:cs="Arial"/>
+          <w:b/>
+          <w:bCs/>
           <w:color w:val="auto"/>
           <w:sz w:val="28"/>
           <w:szCs w:val="28"/>
@@ -2445,6 +3002,7 @@
         <w:rPr>
           <w:noProof/>
         </w:rPr>
+        <w:lastRenderedPageBreak/>
         <w:drawing>
           <wp:inline distT="0" distB="0" distL="0" distR="0" wp14:anchorId="0FD111E5" wp14:editId="761CBF00">
             <wp:extent cx="5400040" cy="3509010"/>
@@ -2505,7 +3063,6 @@
         <w:rPr>
           <w:rFonts w:ascii="Work Sans" w:hAnsi="Work Sans"/>
         </w:rPr>
-        <w:lastRenderedPageBreak/>
         <w:t>Dados atualizados e previsões para os próximos anos</w:t>
       </w:r>
       <w:r>
@@ -2658,7 +3215,18 @@
           <w:sz w:val="24"/>
           <w:szCs w:val="24"/>
         </w:rPr>
-        <w:t>. As oficinas passaram por transformações significativas,</w:t>
+        <w:t xml:space="preserve">. As oficinas passaram por transformações </w:t>
+      </w:r>
+      <w:r>
+        <w:rPr>
+          <w:rFonts w:ascii="Work Sans" w:hAnsi="Work Sans"/>
+          <w:b w:val="0"/>
+          <w:bCs w:val="0"/>
+          <w:sz w:val="24"/>
+          <w:szCs w:val="24"/>
+        </w:rPr>
+        <w:lastRenderedPageBreak/>
+        <w:t>significativas,</w:t>
       </w:r>
       <w:r>
         <w:rPr>
@@ -3090,7 +3658,6 @@
           <w:sz w:val="24"/>
           <w:szCs w:val="24"/>
         </w:rPr>
-        <w:lastRenderedPageBreak/>
         <w:t>As oficinas mecânicas de concessionárias</w:t>
       </w:r>
       <w:r>
@@ -3458,7 +4025,16 @@
           <w:sz w:val="24"/>
           <w:szCs w:val="24"/>
         </w:rPr>
-        <w:t>O problema é a ineficiência na gestão desses boxes de serviços, a falta de uma solução que melhore o processo de liberação e ocupação compromete o fluxo de trabalho das oficinas e, consequentemente a satisfação dos clientes. Entretanto, essa situação também apresenta uma oportunidade valiosa. A implementação de sensores de bloqueio nos boxes de serviços pode revolucionar a gestão operacional das oficinas. Esses sensores permitirão um monitoramento em tempo real da ocupação dos boxes, possibilitando uma alocação mais eficiente dos recursos e um fluxo de trabalho mais harmonioso. A análise dos dados coletados proporcionará insights valiosos, permitindo ajustes dinâmicos na operação e melhorando a eficiência global.</w:t>
+        <w:t xml:space="preserve">O problema é a ineficiência na gestão desses boxes de serviços, a falta de uma solução que melhore o processo de liberação e ocupação </w:t>
+      </w:r>
+      <w:r>
+        <w:rPr>
+          <w:rFonts w:ascii="Work Sans" w:hAnsi="Work Sans" w:cs="Arial"/>
+          <w:sz w:val="24"/>
+          <w:szCs w:val="24"/>
+        </w:rPr>
+        <w:lastRenderedPageBreak/>
+        <w:t>compromete o fluxo de trabalho das oficinas e, consequentemente a satisfação dos clientes. Entretanto, essa situação também apresenta uma oportunidade valiosa. A implementação de sensores de bloqueio nos boxes de serviços pode revolucionar a gestão operacional das oficinas. Esses sensores permitirão um monitoramento em tempo real da ocupação dos boxes, possibilitando uma alocação mais eficiente dos recursos e um fluxo de trabalho mais harmonioso. A análise dos dados coletados proporcionará insights valiosos, permitindo ajustes dinâmicos na operação e melhorando a eficiência global.</w:t>
       </w:r>
     </w:p>
     <w:p>
@@ -3513,7 +4089,6 @@
           <w:sz w:val="24"/>
           <w:szCs w:val="24"/>
         </w:rPr>
-        <w:lastRenderedPageBreak/>
         <w:t>Em última análise, a integração de soluções tecnológicas nas oficinas mecânicas pode transformar deságios em oportunidades, elevando a qualidade do serviço prestado e contribuindo para a sustentabilidade e o crescimento do setor automotivo.</w:t>
       </w:r>
     </w:p>
@@ -3636,6 +4211,7 @@
           <w:sz w:val="24"/>
           <w:szCs w:val="24"/>
         </w:rPr>
+        <w:lastRenderedPageBreak/>
         <w:t xml:space="preserve">Existem diversos casos que ilustram os desafios enfrentados por oficinas mecânicas de concessionárias na otimização do uso de boxes de serviço, </w:t>
       </w:r>
       <w:r>
@@ -3731,7 +4307,6 @@
           <w:sz w:val="24"/>
           <w:szCs w:val="24"/>
         </w:rPr>
-        <w:lastRenderedPageBreak/>
         <w:t>Oficina de Concessionária em Crescimento:</w:t>
       </w:r>
       <w:r>
@@ -3829,7 +4404,7 @@
           <w:szCs w:val="24"/>
         </w:rPr>
       </w:pPr>
-      <w:bookmarkStart w:id="4" w:name="_Toc176948266"/>
+      <w:bookmarkStart w:id="4" w:name="_Toc180846381"/>
       <w:r>
         <w:rPr>
           <w:rFonts w:ascii="Work Sans" w:hAnsi="Work Sans" w:cs="Arial"/>
@@ -3884,7 +4459,18 @@
           <w:sz w:val="24"/>
           <w:szCs w:val="24"/>
         </w:rPr>
-        <w:t>O projeto visa implementar sensores de bloqueio nas oficinas mecânicas de concessionárias, com o intuito de coletar e exibir dados sobre o desempenho diário da oficina. Isso permitirá uma melhor otimização dos boxes de serviço, promovendo uma utilização mais eficiente dos recursos disponíveis.</w:t>
+        <w:t xml:space="preserve">O projeto visa implementar sensores de bloqueio nas oficinas mecânicas de concessionárias, com o intuito de coletar e exibir dados </w:t>
+      </w:r>
+      <w:r>
+        <w:rPr>
+          <w:rFonts w:ascii="Work Sans" w:hAnsi="Work Sans"/>
+          <w:b w:val="0"/>
+          <w:bCs w:val="0"/>
+          <w:sz w:val="24"/>
+          <w:szCs w:val="24"/>
+        </w:rPr>
+        <w:lastRenderedPageBreak/>
+        <w:t>sobre o desempenho diário da oficina. Isso permitirá uma melhor otimização dos boxes de serviço, promovendo uma utilização mais eficiente dos recursos disponíveis.</w:t>
       </w:r>
     </w:p>
     <w:p>
@@ -3940,7 +4526,7 @@
           <w:szCs w:val="24"/>
         </w:rPr>
       </w:pPr>
-      <w:bookmarkStart w:id="5" w:name="_Toc176948267"/>
+      <w:bookmarkStart w:id="5" w:name="_Toc180846382"/>
       <w:r>
         <w:rPr>
           <w:rFonts w:ascii="Work Sans" w:hAnsi="Work Sans" w:cs="Arial"/>
@@ -4118,7 +4704,7 @@
           <w:szCs w:val="24"/>
         </w:rPr>
       </w:pPr>
-      <w:bookmarkStart w:id="6" w:name="_Toc176948268"/>
+      <w:bookmarkStart w:id="6" w:name="_Toc180846383"/>
       <w:r>
         <w:rPr>
           <w:rFonts w:ascii="Work Sans" w:hAnsi="Work Sans" w:cs="Arial"/>
@@ -4128,7 +4714,6 @@
           <w:sz w:val="24"/>
           <w:szCs w:val="24"/>
         </w:rPr>
-        <w:lastRenderedPageBreak/>
         <w:t>Escopo</w:t>
       </w:r>
       <w:bookmarkEnd w:id="6"/>
@@ -4158,7 +4743,7 @@
           <w:szCs w:val="24"/>
         </w:rPr>
       </w:pPr>
-      <w:bookmarkStart w:id="7" w:name="_Toc176948269"/>
+      <w:bookmarkStart w:id="7" w:name="_Toc180846384"/>
       <w:r>
         <w:rPr>
           <w:rFonts w:ascii="Work Sans" w:hAnsi="Work Sans" w:cs="Arial"/>
@@ -4441,7 +5026,7 @@
           <w:szCs w:val="24"/>
         </w:rPr>
       </w:pPr>
-      <w:bookmarkStart w:id="8" w:name="_Toc176948270"/>
+      <w:bookmarkStart w:id="8" w:name="_Toc180846385"/>
       <w:r>
         <w:rPr>
           <w:rFonts w:ascii="Work Sans" w:hAnsi="Work Sans" w:cs="Arial"/>
@@ -4838,7 +5423,6 @@
           <w:sz w:val="24"/>
           <w:szCs w:val="24"/>
         </w:rPr>
-        <w:lastRenderedPageBreak/>
         <w:t>Site institucional</w:t>
       </w:r>
     </w:p>
@@ -5162,7 +5746,7 @@
           <w:szCs w:val="24"/>
         </w:rPr>
       </w:pPr>
-      <w:bookmarkStart w:id="9" w:name="_Toc176948272"/>
+      <w:bookmarkStart w:id="9" w:name="_Toc180846386"/>
       <w:r>
         <w:rPr>
           <w:rFonts w:ascii="Work Sans" w:hAnsi="Work Sans" w:cs="Arial"/>
@@ -5992,7 +6576,7 @@
           <w:szCs w:val="24"/>
         </w:rPr>
       </w:pPr>
-      <w:bookmarkStart w:id="10" w:name="_Toc176948273"/>
+      <w:bookmarkStart w:id="10" w:name="_Toc180846387"/>
       <w:r>
         <w:rPr>
           <w:rFonts w:ascii="Work Sans" w:hAnsi="Work Sans" w:cs="Arial"/>
@@ -6002,7 +6586,6 @@
           <w:sz w:val="24"/>
           <w:szCs w:val="24"/>
         </w:rPr>
-        <w:lastRenderedPageBreak/>
         <w:t>Macro Cronograma</w:t>
       </w:r>
       <w:bookmarkEnd w:id="10"/>
@@ -6912,7 +7495,7 @@
           <w:szCs w:val="24"/>
         </w:rPr>
       </w:pPr>
-      <w:bookmarkStart w:id="11" w:name="_Toc176948274"/>
+      <w:bookmarkStart w:id="11" w:name="_Toc180846388"/>
       <w:r>
         <w:rPr>
           <w:rFonts w:ascii="Work Sans" w:hAnsi="Work Sans" w:cs="Arial"/>
@@ -7008,6 +7591,7 @@
           <w:sz w:val="24"/>
           <w:szCs w:val="24"/>
         </w:rPr>
+        <w:lastRenderedPageBreak/>
         <w:t>Equipe de desenvolvedores;</w:t>
       </w:r>
     </w:p>
@@ -7295,7 +7879,6 @@
           <w:sz w:val="24"/>
           <w:szCs w:val="24"/>
         </w:rPr>
-        <w:lastRenderedPageBreak/>
         <w:t>O sistema deve ter um mecanismo de backup automático para garantir a segurança dos dados em caso de falhas ou problemas técnicos;</w:t>
       </w:r>
     </w:p>
@@ -7544,7 +8127,7 @@
           <w:szCs w:val="24"/>
         </w:rPr>
       </w:pPr>
-      <w:bookmarkStart w:id="12" w:name="_Toc176948275"/>
+      <w:bookmarkStart w:id="12" w:name="_Toc180846389"/>
       <w:r>
         <w:rPr>
           <w:rFonts w:ascii="Work Sans" w:hAnsi="Work Sans" w:cs="Arial"/>
@@ -7765,7 +8348,6 @@
           <w:szCs w:val="24"/>
         </w:rPr>
       </w:pPr>
-      <w:bookmarkStart w:id="13" w:name="_Toc176948276"/>
     </w:p>
     <w:p>
       <w:pPr>
@@ -7783,6 +8365,7 @@
           <w:szCs w:val="24"/>
         </w:rPr>
       </w:pPr>
+      <w:bookmarkStart w:id="13" w:name="_Toc180846390"/>
       <w:r>
         <w:rPr>
           <w:rFonts w:ascii="Work Sans" w:hAnsi="Work Sans" w:cs="Arial"/>
@@ -7971,8 +8554,8 @@
           <w:b/>
           <w:bCs/>
           <w:color w:val="auto"/>
-          <w:sz w:val="24"/>
-          <w:szCs w:val="24"/>
+          <w:sz w:val="28"/>
+          <w:szCs w:val="28"/>
         </w:rPr>
       </w:pPr>
       <w:r>
@@ -7981,21 +8564,20 @@
           <w:b/>
           <w:bCs/>
           <w:color w:val="auto"/>
-          <w:sz w:val="24"/>
-          <w:szCs w:val="24"/>
-        </w:rPr>
-        <w:lastRenderedPageBreak/>
+          <w:sz w:val="28"/>
+          <w:szCs w:val="28"/>
+        </w:rPr>
         <w:t xml:space="preserve"> </w:t>
       </w:r>
-      <w:bookmarkStart w:id="14" w:name="_Toc176948277"/>
+      <w:bookmarkStart w:id="14" w:name="_Toc180846391"/>
       <w:r>
         <w:rPr>
           <w:rFonts w:ascii="Work Sans" w:hAnsi="Work Sans" w:cs="Arial"/>
           <w:b/>
           <w:bCs/>
           <w:color w:val="auto"/>
-          <w:sz w:val="24"/>
-          <w:szCs w:val="24"/>
+          <w:sz w:val="28"/>
+          <w:szCs w:val="28"/>
         </w:rPr>
         <w:t>Premissas</w:t>
       </w:r>
@@ -8281,8 +8863,8 @@
           <w:b/>
           <w:bCs/>
           <w:color w:val="auto"/>
-          <w:sz w:val="24"/>
-          <w:szCs w:val="24"/>
+          <w:sz w:val="28"/>
+          <w:szCs w:val="28"/>
         </w:rPr>
       </w:pPr>
       <w:r>
@@ -8291,24 +8873,26 @@
           <w:b/>
           <w:bCs/>
           <w:color w:val="auto"/>
-          <w:sz w:val="24"/>
-          <w:szCs w:val="24"/>
+          <w:sz w:val="28"/>
+          <w:szCs w:val="28"/>
         </w:rPr>
         <w:t xml:space="preserve">   </w:t>
       </w:r>
       <w:bookmarkStart w:id="15" w:name="_Toc176948278"/>
+      <w:bookmarkStart w:id="16" w:name="_Toc180846392"/>
       <w:r>
         <w:rPr>
           <w:rFonts w:ascii="Work Sans" w:hAnsi="Work Sans" w:cs="Arial"/>
           <w:b/>
           <w:bCs/>
           <w:color w:val="auto"/>
-          <w:sz w:val="24"/>
-          <w:szCs w:val="24"/>
+          <w:sz w:val="28"/>
+          <w:szCs w:val="28"/>
         </w:rPr>
         <w:t>Restrições</w:t>
       </w:r>
       <w:bookmarkEnd w:id="15"/>
+      <w:bookmarkEnd w:id="16"/>
     </w:p>
     <w:p>
       <w:pPr>
@@ -8410,6 +8994,8 @@
         <w:jc w:val="both"/>
         <w:rPr>
           <w:rFonts w:ascii="Work Sans" w:hAnsi="Work Sans"/>
+          <w:b w:val="0"/>
+          <w:bCs w:val="0"/>
           <w:sz w:val="24"/>
           <w:szCs w:val="24"/>
         </w:rPr>
@@ -8433,64 +9019,6 @@
           <w:szCs w:val="24"/>
         </w:rPr>
         <w:t>;</w:t>
-      </w:r>
-    </w:p>
-    <w:p>
-      <w:pPr>
-        <w:pStyle w:val="Estilo1"/>
-        <w:numPr>
-          <w:ilvl w:val="0"/>
-          <w:numId w:val="21"/>
-        </w:numPr>
-        <w:spacing w:line="360" w:lineRule="auto"/>
-        <w:ind w:left="2199" w:hanging="425"/>
-        <w:jc w:val="both"/>
-        <w:rPr>
-          <w:rFonts w:ascii="Work Sans" w:hAnsi="Work Sans"/>
-          <w:b w:val="0"/>
-          <w:bCs w:val="0"/>
-          <w:sz w:val="24"/>
-          <w:szCs w:val="24"/>
-        </w:rPr>
-      </w:pPr>
-      <w:r>
-        <w:rPr>
-          <w:rFonts w:ascii="Work Sans" w:hAnsi="Work Sans"/>
-          <w:b w:val="0"/>
-          <w:bCs w:val="0"/>
-          <w:sz w:val="24"/>
-          <w:szCs w:val="24"/>
-        </w:rPr>
-        <w:t>Dependência de Infraestrutura;</w:t>
-      </w:r>
-    </w:p>
-    <w:p>
-      <w:pPr>
-        <w:pStyle w:val="Estilo1"/>
-        <w:numPr>
-          <w:ilvl w:val="0"/>
-          <w:numId w:val="21"/>
-        </w:numPr>
-        <w:spacing w:line="360" w:lineRule="auto"/>
-        <w:ind w:left="2199" w:hanging="425"/>
-        <w:jc w:val="both"/>
-        <w:rPr>
-          <w:rFonts w:ascii="Work Sans" w:hAnsi="Work Sans"/>
-          <w:b w:val="0"/>
-          <w:bCs w:val="0"/>
-          <w:sz w:val="24"/>
-          <w:szCs w:val="24"/>
-        </w:rPr>
-      </w:pPr>
-      <w:r>
-        <w:rPr>
-          <w:rFonts w:ascii="Work Sans" w:hAnsi="Work Sans"/>
-          <w:b w:val="0"/>
-          <w:bCs w:val="0"/>
-          <w:sz w:val="24"/>
-          <w:szCs w:val="24"/>
-        </w:rPr>
-        <w:t>Conformidade Regulatória.</w:t>
       </w:r>
     </w:p>
     <w:p>
@@ -8552,32 +9080,13 @@
     </w:p>
     <w:p>
       <w:pPr>
-        <w:pStyle w:val="Estilo1"/>
-        <w:numPr>
-          <w:ilvl w:val="0"/>
-          <w:numId w:val="0"/>
-        </w:numPr>
-        <w:spacing w:line="360" w:lineRule="auto"/>
-        <w:ind w:left="720" w:hanging="360"/>
-        <w:jc w:val="both"/>
-        <w:rPr>
-          <w:rFonts w:ascii="Work Sans" w:hAnsi="Work Sans"/>
-          <w:b w:val="0"/>
-          <w:bCs w:val="0"/>
-          <w:sz w:val="24"/>
-          <w:szCs w:val="24"/>
-        </w:rPr>
-      </w:pPr>
-    </w:p>
-    <w:p>
-      <w:pPr>
         <w:pStyle w:val="Ttulo2"/>
         <w:numPr>
           <w:ilvl w:val="1"/>
           <w:numId w:val="25"/>
         </w:numPr>
         <w:rPr>
-          <w:rFonts w:ascii="Arial" w:hAnsi="Arial" w:cs="Arial"/>
+          <w:rFonts w:ascii="Work Sans" w:hAnsi="Work Sans" w:cs="Arial"/>
           <w:b/>
           <w:bCs/>
           <w:color w:val="auto"/>
@@ -8585,10 +9094,11 @@
           <w:szCs w:val="24"/>
         </w:rPr>
       </w:pPr>
-      <w:bookmarkStart w:id="16" w:name="_Toc176948271"/>
-      <w:r>
-        <w:rPr>
-          <w:rFonts w:ascii="Arial" w:hAnsi="Arial" w:cs="Arial"/>
+      <w:bookmarkStart w:id="17" w:name="_Toc176948271"/>
+      <w:bookmarkStart w:id="18" w:name="_Toc180846393"/>
+      <w:r>
+        <w:rPr>
+          <w:rFonts w:ascii="Work Sans" w:hAnsi="Work Sans" w:cs="Arial"/>
           <w:b/>
           <w:bCs/>
           <w:color w:val="auto"/>
@@ -8597,10 +9107,11 @@
         </w:rPr>
         <w:t>Requisitos</w:t>
       </w:r>
-      <w:bookmarkEnd w:id="16"/>
-      <w:r>
-        <w:rPr>
-          <w:rFonts w:ascii="Arial" w:hAnsi="Arial" w:cs="Arial"/>
+      <w:bookmarkEnd w:id="17"/>
+      <w:bookmarkEnd w:id="18"/>
+      <w:r>
+        <w:rPr>
+          <w:rFonts w:ascii="Work Sans" w:hAnsi="Work Sans" w:cs="Arial"/>
           <w:b/>
           <w:bCs/>
           <w:color w:val="auto"/>
@@ -8610,33 +9121,16 @@
         <w:t xml:space="preserve"> </w:t>
       </w:r>
     </w:p>
-    <w:p/>
-    <w:p>
-      <w:pPr>
-        <w:pStyle w:val="Estilo1"/>
-        <w:numPr>
-          <w:ilvl w:val="0"/>
-          <w:numId w:val="0"/>
-        </w:numPr>
-        <w:spacing w:line="360" w:lineRule="auto"/>
-        <w:jc w:val="both"/>
-        <w:rPr>
-          <w:b w:val="0"/>
-          <w:bCs w:val="0"/>
-          <w:sz w:val="24"/>
-          <w:szCs w:val="24"/>
-        </w:rPr>
-      </w:pPr>
+    <w:p>
       <w:r>
         <w:rPr>
           <w:noProof/>
         </w:rPr>
-        <w:lastRenderedPageBreak/>
         <w:drawing>
-          <wp:inline distT="0" distB="0" distL="0" distR="0" wp14:anchorId="737CBC9B" wp14:editId="135C7E6C">
+          <wp:inline distT="0" distB="0" distL="0" distR="0" wp14:anchorId="40D8F132" wp14:editId="71F050DB">
             <wp:extent cx="4810125" cy="4276725"/>
             <wp:effectExtent l="0" t="0" r="9525" b="9525"/>
-            <wp:docPr id="1" name="Imagem 1"/>
+            <wp:docPr id="1" name="Imagem 1" descr="Tabela&#10;&#10;Descrição gerada automaticamente"/>
             <wp:cNvGraphicFramePr>
               <a:graphicFrameLocks xmlns:a="http://schemas.openxmlformats.org/drawingml/2006/main" noChangeAspect="1"/>
             </wp:cNvGraphicFramePr>
@@ -8644,7 +9138,7 @@
               <a:graphicData uri="http://schemas.openxmlformats.org/drawingml/2006/picture">
                 <pic:pic xmlns:pic="http://schemas.openxmlformats.org/drawingml/2006/picture">
                   <pic:nvPicPr>
-                    <pic:cNvPr id="1" name=""/>
+                    <pic:cNvPr id="1" name="Imagem 1" descr="Tabela&#10;&#10;Descrição gerada automaticamente"/>
                     <pic:cNvPicPr/>
                   </pic:nvPicPr>
                   <pic:blipFill>
@@ -8677,6 +9171,23 @@
           <w:numId w:val="0"/>
         </w:numPr>
         <w:spacing w:line="360" w:lineRule="auto"/>
+        <w:jc w:val="both"/>
+        <w:rPr>
+          <w:b w:val="0"/>
+          <w:bCs w:val="0"/>
+          <w:sz w:val="24"/>
+          <w:szCs w:val="24"/>
+        </w:rPr>
+      </w:pPr>
+    </w:p>
+    <w:p>
+      <w:pPr>
+        <w:pStyle w:val="Estilo1"/>
+        <w:numPr>
+          <w:ilvl w:val="0"/>
+          <w:numId w:val="0"/>
+        </w:numPr>
+        <w:spacing w:line="360" w:lineRule="auto"/>
         <w:ind w:left="720" w:hanging="360"/>
         <w:jc w:val="both"/>
         <w:rPr>
@@ -8696,25 +9207,28 @@
           <w:numId w:val="25"/>
         </w:numPr>
         <w:rPr>
-          <w:rFonts w:ascii="Arial" w:hAnsi="Arial" w:cs="Arial"/>
+          <w:rFonts w:ascii="Work Sans" w:hAnsi="Work Sans" w:cs="Arial"/>
           <w:b/>
           <w:bCs/>
           <w:color w:val="auto"/>
-          <w:sz w:val="24"/>
-          <w:szCs w:val="24"/>
-        </w:rPr>
-      </w:pPr>
-      <w:r>
-        <w:rPr>
-          <w:rFonts w:ascii="Arial" w:hAnsi="Arial" w:cs="Arial"/>
+          <w:sz w:val="28"/>
+          <w:szCs w:val="28"/>
+        </w:rPr>
+      </w:pPr>
+      <w:bookmarkStart w:id="19" w:name="_Toc180846394"/>
+      <w:r>
+        <w:rPr>
+          <w:rFonts w:ascii="Work Sans" w:hAnsi="Work Sans" w:cs="Arial"/>
           <w:b/>
           <w:bCs/>
           <w:color w:val="auto"/>
-          <w:sz w:val="24"/>
-          <w:szCs w:val="24"/>
-        </w:rPr>
+          <w:sz w:val="28"/>
+          <w:szCs w:val="28"/>
+        </w:rPr>
+        <w:lastRenderedPageBreak/>
         <w:t>Diagrama de Solução</w:t>
       </w:r>
+      <w:bookmarkEnd w:id="19"/>
     </w:p>
     <w:p>
       <w:pPr>
@@ -8732,23 +9246,6 @@
           <w:szCs w:val="24"/>
         </w:rPr>
       </w:pPr>
-    </w:p>
-    <w:p>
-      <w:pPr>
-        <w:pStyle w:val="Estilo1"/>
-        <w:numPr>
-          <w:ilvl w:val="0"/>
-          <w:numId w:val="0"/>
-        </w:numPr>
-        <w:spacing w:line="360" w:lineRule="auto"/>
-        <w:jc w:val="both"/>
-        <w:rPr>
-          <w:b w:val="0"/>
-          <w:bCs w:val="0"/>
-          <w:sz w:val="24"/>
-          <w:szCs w:val="24"/>
-        </w:rPr>
-      </w:pPr>
       <w:r>
         <w:rPr>
           <w:rFonts w:ascii="Times New Roman" w:eastAsia="Times New Roman" w:hAnsi="Times New Roman" w:cs="Times New Roman"/>
@@ -8760,10 +9257,10 @@
           <w14:ligatures w14:val="none"/>
         </w:rPr>
         <w:drawing>
-          <wp:inline distT="0" distB="0" distL="0" distR="0" wp14:anchorId="2D6C309B" wp14:editId="037ABD8D">
+          <wp:inline distT="0" distB="0" distL="0" distR="0" wp14:anchorId="30919F97" wp14:editId="519CC55F">
             <wp:extent cx="5400040" cy="3037840"/>
             <wp:effectExtent l="0" t="0" r="0" b="0"/>
-            <wp:docPr id="6" name="Imagem 6"/>
+            <wp:docPr id="6" name="Imagem 6" descr="Diagrama&#10;&#10;Descrição gerada automaticamente"/>
             <wp:cNvGraphicFramePr>
               <a:graphicFrameLocks xmlns:a="http://schemas.openxmlformats.org/drawingml/2006/main" noChangeAspect="1"/>
             </wp:cNvGraphicFramePr>
@@ -8771,7 +9268,7 @@
               <a:graphicData uri="http://schemas.openxmlformats.org/drawingml/2006/picture">
                 <pic:pic xmlns:pic="http://schemas.openxmlformats.org/drawingml/2006/picture">
                   <pic:nvPicPr>
-                    <pic:cNvPr id="0" name="Picture 1"/>
+                    <pic:cNvPr id="6" name="Imagem 6" descr="Diagrama&#10;&#10;Descrição gerada automaticamente"/>
                     <pic:cNvPicPr>
                       <a:picLocks noChangeAspect="1" noChangeArrowheads="1"/>
                     </pic:cNvPicPr>
@@ -8811,42 +9308,50 @@
     </w:p>
     <w:p>
       <w:pPr>
+        <w:pStyle w:val="Estilo1"/>
+        <w:numPr>
+          <w:ilvl w:val="0"/>
+          <w:numId w:val="0"/>
+        </w:numPr>
+        <w:spacing w:line="360" w:lineRule="auto"/>
+        <w:jc w:val="both"/>
+        <w:rPr>
+          <w:b w:val="0"/>
+          <w:bCs w:val="0"/>
+          <w:sz w:val="24"/>
+          <w:szCs w:val="24"/>
+        </w:rPr>
+      </w:pPr>
+    </w:p>
+    <w:p>
+      <w:pPr>
         <w:pStyle w:val="Ttulo2"/>
         <w:numPr>
           <w:ilvl w:val="0"/>
           <w:numId w:val="25"/>
         </w:numPr>
         <w:rPr>
-          <w:rFonts w:ascii="Arial" w:hAnsi="Arial" w:cs="Arial"/>
+          <w:rFonts w:ascii="Work Sans" w:hAnsi="Work Sans" w:cs="Arial"/>
           <w:b/>
           <w:bCs/>
           <w:color w:val="auto"/>
-          <w:sz w:val="24"/>
-          <w:szCs w:val="24"/>
-        </w:rPr>
-      </w:pPr>
-      <w:r>
-        <w:rPr>
-          <w:rFonts w:ascii="Arial" w:hAnsi="Arial" w:cs="Arial"/>
+          <w:sz w:val="28"/>
+          <w:szCs w:val="28"/>
+        </w:rPr>
+      </w:pPr>
+      <w:bookmarkStart w:id="20" w:name="_Toc180846395"/>
+      <w:r>
+        <w:rPr>
+          <w:rFonts w:ascii="Work Sans" w:hAnsi="Work Sans" w:cs="Arial"/>
           <w:b/>
           <w:bCs/>
           <w:color w:val="auto"/>
-          <w:sz w:val="24"/>
-          <w:szCs w:val="24"/>
-        </w:rPr>
-        <w:t xml:space="preserve">Diagrama de </w:t>
-      </w:r>
-      <w:r>
-        <w:rPr>
-          <w:rFonts w:ascii="Arial" w:hAnsi="Arial" w:cs="Arial"/>
-          <w:b/>
-          <w:bCs/>
-          <w:color w:val="auto"/>
-          <w:sz w:val="24"/>
-          <w:szCs w:val="24"/>
-        </w:rPr>
-        <w:t>Visão de Negócio</w:t>
-      </w:r>
+          <w:sz w:val="28"/>
+          <w:szCs w:val="28"/>
+        </w:rPr>
+        <w:t>Diagrama de Visão de Negócio</w:t>
+      </w:r>
+      <w:bookmarkEnd w:id="20"/>
     </w:p>
     <w:p/>
     <w:p>
@@ -8854,7 +9359,6 @@
         <w:rPr>
           <w:noProof/>
         </w:rPr>
-        <w:lastRenderedPageBreak/>
         <w:drawing>
           <wp:inline distT="0" distB="0" distL="0" distR="0" wp14:anchorId="6EE7AFA7" wp14:editId="0705CAA1">
             <wp:extent cx="5400040" cy="3038475"/>
@@ -9005,7 +9509,7 @@
 </file>
 
 <file path=word/endnotes.xml><?xml version="1.0" encoding="utf-8"?>
-<w:endnotes xmlns:wpc="http://schemas.microsoft.com/office/word/2010/wordprocessingCanvas" xmlns:cx="http://schemas.microsoft.com/office/drawing/2014/chartex" xmlns:cx1="http://schemas.microsoft.com/office/drawing/2015/9/8/chartex" xmlns:cx2="http://schemas.microsoft.com/office/drawing/2015/10/21/chartex" xmlns:cx3="http://schemas.microsoft.com/office/drawing/2016/5/9/chartex" xmlns:cx4="http://schemas.microsoft.com/office/drawing/2016/5/10/chartex" xmlns:cx5="http://schemas.microsoft.com/office/drawing/2016/5/11/chartex" xmlns:cx6="http://schemas.microsoft.com/office/drawing/2016/5/12/chartex" xmlns:cx7="http://schemas.microsoft.com/office/drawing/2016/5/13/chartex" xmlns:cx8="http://schemas.microsoft.com/office/drawing/2016/5/14/chartex" xmlns:mc="http://schemas.openxmlformats.org/markup-compatibility/2006" xmlns:aink="http://schemas.microsoft.com/office/drawing/2016/ink" xmlns:am3d="http://schemas.microsoft.com/office/drawing/2017/model3d" xmlns:o="urn:schemas-microsoft-com:office:office" xmlns:r="http://schemas.openxmlformats.org/officeDocument/2006/relationships" xmlns:m="http://schemas.openxmlformats.org/officeDocument/2006/math" xmlns:v="urn:schemas-microsoft-com:vml" xmlns:wp14="http://schemas.microsoft.com/office/word/2010/wordprocessingDrawing" xmlns:wp="http://schemas.openxmlformats.org/drawingml/2006/wordprocessingDrawing" xmlns:w10="urn:schemas-microsoft-com:office:word" xmlns:w="http://schemas.openxmlformats.org/wordprocessingml/2006/main" xmlns:w14="http://schemas.microsoft.com/office/word/2010/wordml" xmlns:w15="http://schemas.microsoft.com/office/word/2012/wordml" xmlns:w16cex="http://schemas.microsoft.com/office/word/2018/wordml/cex" xmlns:w16cid="http://schemas.microsoft.com/office/word/2016/wordml/cid" xmlns:w16="http://schemas.microsoft.com/office/word/2018/wordml" xmlns:w16sdtdh="http://schemas.microsoft.com/office/word/2020/wordml/sdtdatahash" xmlns:w16se="http://schemas.microsoft.com/office/word/2015/wordml/symex" xmlns:wpg="http://schemas.microsoft.com/office/word/2010/wordprocessingGroup" xmlns:wpi="http://schemas.microsoft.com/office/word/2010/wordprocessingInk" xmlns:wne="http://schemas.microsoft.com/office/word/2006/wordml" xmlns:wps="http://schemas.microsoft.com/office/word/2010/wordprocessingShape" mc:Ignorable="w14 w15 w16se w16cid w16 w16cex w16sdtdh wp14">
+<w:endnotes xmlns:wpc="http://schemas.microsoft.com/office/word/2010/wordprocessingCanvas" xmlns:cx="http://schemas.microsoft.com/office/drawing/2014/chartex" xmlns:cx1="http://schemas.microsoft.com/office/drawing/2015/9/8/chartex" xmlns:cx2="http://schemas.microsoft.com/office/drawing/2015/10/21/chartex" xmlns:cx3="http://schemas.microsoft.com/office/drawing/2016/5/9/chartex" xmlns:cx4="http://schemas.microsoft.com/office/drawing/2016/5/10/chartex" xmlns:cx5="http://schemas.microsoft.com/office/drawing/2016/5/11/chartex" xmlns:cx6="http://schemas.microsoft.com/office/drawing/2016/5/12/chartex" xmlns:cx7="http://schemas.microsoft.com/office/drawing/2016/5/13/chartex" xmlns:cx8="http://schemas.microsoft.com/office/drawing/2016/5/14/chartex" xmlns:mc="http://schemas.openxmlformats.org/markup-compatibility/2006" xmlns:aink="http://schemas.microsoft.com/office/drawing/2016/ink" xmlns:am3d="http://schemas.microsoft.com/office/drawing/2017/model3d" xmlns:o="urn:schemas-microsoft-com:office:office" xmlns:oel="http://schemas.microsoft.com/office/2019/extlst" xmlns:r="http://schemas.openxmlformats.org/officeDocument/2006/relationships" xmlns:m="http://schemas.openxmlformats.org/officeDocument/2006/math" xmlns:v="urn:schemas-microsoft-com:vml" xmlns:wp14="http://schemas.microsoft.com/office/word/2010/wordprocessingDrawing" xmlns:wp="http://schemas.openxmlformats.org/drawingml/2006/wordprocessingDrawing" xmlns:w10="urn:schemas-microsoft-com:office:word" xmlns:w="http://schemas.openxmlformats.org/wordprocessingml/2006/main" xmlns:w14="http://schemas.microsoft.com/office/word/2010/wordml" xmlns:w15="http://schemas.microsoft.com/office/word/2012/wordml" xmlns:w16cex="http://schemas.microsoft.com/office/word/2018/wordml/cex" xmlns:w16cid="http://schemas.microsoft.com/office/word/2016/wordml/cid" xmlns:w16="http://schemas.microsoft.com/office/word/2018/wordml" xmlns:w16du="http://schemas.microsoft.com/office/word/2023/wordml/word16du" xmlns:w16sdtdh="http://schemas.microsoft.com/office/word/2020/wordml/sdtdatahash" xmlns:w16se="http://schemas.microsoft.com/office/word/2015/wordml/symex" xmlns:wpg="http://schemas.microsoft.com/office/word/2010/wordprocessingGroup" xmlns:wpi="http://schemas.microsoft.com/office/word/2010/wordprocessingInk" xmlns:wne="http://schemas.microsoft.com/office/word/2006/wordml" xmlns:wps="http://schemas.microsoft.com/office/word/2010/wordprocessingShape" mc:Ignorable="w14 w15 w16se w16cid w16 w16cex w16sdtdh w16du wp14">
   <w:endnote w:type="separator" w:id="-1">
     <w:p>
       <w:pPr>
@@ -9037,7 +9541,7 @@
 </file>
 
 <file path=word/footnotes.xml><?xml version="1.0" encoding="utf-8"?>
-<w:footnotes xmlns:wpc="http://schemas.microsoft.com/office/word/2010/wordprocessingCanvas" xmlns:cx="http://schemas.microsoft.com/office/drawing/2014/chartex" xmlns:cx1="http://schemas.microsoft.com/office/drawing/2015/9/8/chartex" xmlns:cx2="http://schemas.microsoft.com/office/drawing/2015/10/21/chartex" xmlns:cx3="http://schemas.microsoft.com/office/drawing/2016/5/9/chartex" xmlns:cx4="http://schemas.microsoft.com/office/drawing/2016/5/10/chartex" xmlns:cx5="http://schemas.microsoft.com/office/drawing/2016/5/11/chartex" xmlns:cx6="http://schemas.microsoft.com/office/drawing/2016/5/12/chartex" xmlns:cx7="http://schemas.microsoft.com/office/drawing/2016/5/13/chartex" xmlns:cx8="http://schemas.microsoft.com/office/drawing/2016/5/14/chartex" xmlns:mc="http://schemas.openxmlformats.org/markup-compatibility/2006" xmlns:aink="http://schemas.microsoft.com/office/drawing/2016/ink" xmlns:am3d="http://schemas.microsoft.com/office/drawing/2017/model3d" xmlns:o="urn:schemas-microsoft-com:office:office" xmlns:r="http://schemas.openxmlformats.org/officeDocument/2006/relationships" xmlns:m="http://schemas.openxmlformats.org/officeDocument/2006/math" xmlns:v="urn:schemas-microsoft-com:vml" xmlns:wp14="http://schemas.microsoft.com/office/word/2010/wordprocessingDrawing" xmlns:wp="http://schemas.openxmlformats.org/drawingml/2006/wordprocessingDrawing" xmlns:w10="urn:schemas-microsoft-com:office:word" xmlns:w="http://schemas.openxmlformats.org/wordprocessingml/2006/main" xmlns:w14="http://schemas.microsoft.com/office/word/2010/wordml" xmlns:w15="http://schemas.microsoft.com/office/word/2012/wordml" xmlns:w16cex="http://schemas.microsoft.com/office/word/2018/wordml/cex" xmlns:w16cid="http://schemas.microsoft.com/office/word/2016/wordml/cid" xmlns:w16="http://schemas.microsoft.com/office/word/2018/wordml" xmlns:w16sdtdh="http://schemas.microsoft.com/office/word/2020/wordml/sdtdatahash" xmlns:w16se="http://schemas.microsoft.com/office/word/2015/wordml/symex" xmlns:wpg="http://schemas.microsoft.com/office/word/2010/wordprocessingGroup" xmlns:wpi="http://schemas.microsoft.com/office/word/2010/wordprocessingInk" xmlns:wne="http://schemas.microsoft.com/office/word/2006/wordml" xmlns:wps="http://schemas.microsoft.com/office/word/2010/wordprocessingShape" mc:Ignorable="w14 w15 w16se w16cid w16 w16cex w16sdtdh wp14">
+<w:footnotes xmlns:wpc="http://schemas.microsoft.com/office/word/2010/wordprocessingCanvas" xmlns:cx="http://schemas.microsoft.com/office/drawing/2014/chartex" xmlns:cx1="http://schemas.microsoft.com/office/drawing/2015/9/8/chartex" xmlns:cx2="http://schemas.microsoft.com/office/drawing/2015/10/21/chartex" xmlns:cx3="http://schemas.microsoft.com/office/drawing/2016/5/9/chartex" xmlns:cx4="http://schemas.microsoft.com/office/drawing/2016/5/10/chartex" xmlns:cx5="http://schemas.microsoft.com/office/drawing/2016/5/11/chartex" xmlns:cx6="http://schemas.microsoft.com/office/drawing/2016/5/12/chartex" xmlns:cx7="http://schemas.microsoft.com/office/drawing/2016/5/13/chartex" xmlns:cx8="http://schemas.microsoft.com/office/drawing/2016/5/14/chartex" xmlns:mc="http://schemas.openxmlformats.org/markup-compatibility/2006" xmlns:aink="http://schemas.microsoft.com/office/drawing/2016/ink" xmlns:am3d="http://schemas.microsoft.com/office/drawing/2017/model3d" xmlns:o="urn:schemas-microsoft-com:office:office" xmlns:oel="http://schemas.microsoft.com/office/2019/extlst" xmlns:r="http://schemas.openxmlformats.org/officeDocument/2006/relationships" xmlns:m="http://schemas.openxmlformats.org/officeDocument/2006/math" xmlns:v="urn:schemas-microsoft-com:vml" xmlns:wp14="http://schemas.microsoft.com/office/word/2010/wordprocessingDrawing" xmlns:wp="http://schemas.openxmlformats.org/drawingml/2006/wordprocessingDrawing" xmlns:w10="urn:schemas-microsoft-com:office:word" xmlns:w="http://schemas.openxmlformats.org/wordprocessingml/2006/main" xmlns:w14="http://schemas.microsoft.com/office/word/2010/wordml" xmlns:w15="http://schemas.microsoft.com/office/word/2012/wordml" xmlns:w16cex="http://schemas.microsoft.com/office/word/2018/wordml/cex" xmlns:w16cid="http://schemas.microsoft.com/office/word/2016/wordml/cid" xmlns:w16="http://schemas.microsoft.com/office/word/2018/wordml" xmlns:w16du="http://schemas.microsoft.com/office/word/2023/wordml/word16du" xmlns:w16sdtdh="http://schemas.microsoft.com/office/word/2020/wordml/sdtdatahash" xmlns:w16se="http://schemas.microsoft.com/office/word/2015/wordml/symex" xmlns:wpg="http://schemas.microsoft.com/office/word/2010/wordprocessingGroup" xmlns:wpi="http://schemas.microsoft.com/office/word/2010/wordprocessingInk" xmlns:wne="http://schemas.microsoft.com/office/word/2006/wordml" xmlns:wps="http://schemas.microsoft.com/office/word/2010/wordprocessingShape" mc:Ignorable="w14 w15 w16se w16cid w16 w16cex w16sdtdh w16du wp14">
   <w:footnote w:type="separator" w:id="-1">
     <w:p>
       <w:pPr>
@@ -9069,7 +9573,7 @@
 </file>
 
 <file path=word/numbering.xml><?xml version="1.0" encoding="utf-8"?>
-<w:numbering xmlns:wpc="http://schemas.microsoft.com/office/word/2010/wordprocessingCanvas" xmlns:cx="http://schemas.microsoft.com/office/drawing/2014/chartex" xmlns:cx1="http://schemas.microsoft.com/office/drawing/2015/9/8/chartex" xmlns:cx2="http://schemas.microsoft.com/office/drawing/2015/10/21/chartex" xmlns:cx3="http://schemas.microsoft.com/office/drawing/2016/5/9/chartex" xmlns:cx4="http://schemas.microsoft.com/office/drawing/2016/5/10/chartex" xmlns:cx5="http://schemas.microsoft.com/office/drawing/2016/5/11/chartex" xmlns:cx6="http://schemas.microsoft.com/office/drawing/2016/5/12/chartex" xmlns:cx7="http://schemas.microsoft.com/office/drawing/2016/5/13/chartex" xmlns:cx8="http://schemas.microsoft.com/office/drawing/2016/5/14/chartex" xmlns:mc="http://schemas.openxmlformats.org/markup-compatibility/2006" xmlns:aink="http://schemas.microsoft.com/office/drawing/2016/ink" xmlns:am3d="http://schemas.microsoft.com/office/drawing/2017/model3d" xmlns:o="urn:schemas-microsoft-com:office:office" xmlns:r="http://schemas.openxmlformats.org/officeDocument/2006/relationships" xmlns:m="http://schemas.openxmlformats.org/officeDocument/2006/math" xmlns:v="urn:schemas-microsoft-com:vml" xmlns:wp14="http://schemas.microsoft.com/office/word/2010/wordprocessingDrawing" xmlns:wp="http://schemas.openxmlformats.org/drawingml/2006/wordprocessingDrawing" xmlns:w10="urn:schemas-microsoft-com:office:word" xmlns:w="http://schemas.openxmlformats.org/wordprocessingml/2006/main" xmlns:w14="http://schemas.microsoft.com/office/word/2010/wordml" xmlns:w15="http://schemas.microsoft.com/office/word/2012/wordml" xmlns:w16cex="http://schemas.microsoft.com/office/word/2018/wordml/cex" xmlns:w16cid="http://schemas.microsoft.com/office/word/2016/wordml/cid" xmlns:w16="http://schemas.microsoft.com/office/word/2018/wordml" xmlns:w16sdtdh="http://schemas.microsoft.com/office/word/2020/wordml/sdtdatahash" xmlns:w16se="http://schemas.microsoft.com/office/word/2015/wordml/symex" xmlns:wpg="http://schemas.microsoft.com/office/word/2010/wordprocessingGroup" xmlns:wpi="http://schemas.microsoft.com/office/word/2010/wordprocessingInk" xmlns:wne="http://schemas.microsoft.com/office/word/2006/wordml" xmlns:wps="http://schemas.microsoft.com/office/word/2010/wordprocessingShape" mc:Ignorable="w14 w15 w16se w16cid w16 w16cex w16sdtdh wp14">
+<w:numbering xmlns:wpc="http://schemas.microsoft.com/office/word/2010/wordprocessingCanvas" xmlns:cx="http://schemas.microsoft.com/office/drawing/2014/chartex" xmlns:cx1="http://schemas.microsoft.com/office/drawing/2015/9/8/chartex" xmlns:cx2="http://schemas.microsoft.com/office/drawing/2015/10/21/chartex" xmlns:cx3="http://schemas.microsoft.com/office/drawing/2016/5/9/chartex" xmlns:cx4="http://schemas.microsoft.com/office/drawing/2016/5/10/chartex" xmlns:cx5="http://schemas.microsoft.com/office/drawing/2016/5/11/chartex" xmlns:cx6="http://schemas.microsoft.com/office/drawing/2016/5/12/chartex" xmlns:cx7="http://schemas.microsoft.com/office/drawing/2016/5/13/chartex" xmlns:cx8="http://schemas.microsoft.com/office/drawing/2016/5/14/chartex" xmlns:mc="http://schemas.openxmlformats.org/markup-compatibility/2006" xmlns:aink="http://schemas.microsoft.com/office/drawing/2016/ink" xmlns:am3d="http://schemas.microsoft.com/office/drawing/2017/model3d" xmlns:o="urn:schemas-microsoft-com:office:office" xmlns:oel="http://schemas.microsoft.com/office/2019/extlst" xmlns:r="http://schemas.openxmlformats.org/officeDocument/2006/relationships" xmlns:m="http://schemas.openxmlformats.org/officeDocument/2006/math" xmlns:v="urn:schemas-microsoft-com:vml" xmlns:wp14="http://schemas.microsoft.com/office/word/2010/wordprocessingDrawing" xmlns:wp="http://schemas.openxmlformats.org/drawingml/2006/wordprocessingDrawing" xmlns:w10="urn:schemas-microsoft-com:office:word" xmlns:w="http://schemas.openxmlformats.org/wordprocessingml/2006/main" xmlns:w14="http://schemas.microsoft.com/office/word/2010/wordml" xmlns:w15="http://schemas.microsoft.com/office/word/2012/wordml" xmlns:w16cex="http://schemas.microsoft.com/office/word/2018/wordml/cex" xmlns:w16cid="http://schemas.microsoft.com/office/word/2016/wordml/cid" xmlns:w16="http://schemas.microsoft.com/office/word/2018/wordml" xmlns:w16du="http://schemas.microsoft.com/office/word/2023/wordml/word16du" xmlns:w16sdtdh="http://schemas.microsoft.com/office/word/2020/wordml/sdtdatahash" xmlns:w16se="http://schemas.microsoft.com/office/word/2015/wordml/symex" xmlns:wpg="http://schemas.microsoft.com/office/word/2010/wordprocessingGroup" xmlns:wpi="http://schemas.microsoft.com/office/word/2010/wordprocessingInk" xmlns:wne="http://schemas.microsoft.com/office/word/2006/wordml" xmlns:wps="http://schemas.microsoft.com/office/word/2010/wordprocessingShape" mc:Ignorable="w14 w15 w16se w16cid w16 w16cex w16sdtdh w16du wp14">
   <w:abstractNum w:abstractNumId="0" w15:restartNumberingAfterBreak="0">
     <w:nsid w:val="04D931C9"/>
     <w:multiLevelType w:val="multilevel"/>
@@ -13589,137 +14093,137 @@
       </w:rPr>
     </w:lvl>
   </w:abstractNum>
-  <w:num w:numId="1">
+  <w:num w:numId="1" w16cid:durableId="68119816">
     <w:abstractNumId w:val="14"/>
   </w:num>
-  <w:num w:numId="2">
+  <w:num w:numId="2" w16cid:durableId="985014483">
     <w:abstractNumId w:val="7"/>
   </w:num>
-  <w:num w:numId="3">
+  <w:num w:numId="3" w16cid:durableId="1371422010">
     <w:abstractNumId w:val="35"/>
   </w:num>
-  <w:num w:numId="4">
+  <w:num w:numId="4" w16cid:durableId="1857424693">
     <w:abstractNumId w:val="19"/>
   </w:num>
-  <w:num w:numId="5">
+  <w:num w:numId="5" w16cid:durableId="1232883561">
     <w:abstractNumId w:val="22"/>
   </w:num>
-  <w:num w:numId="6">
+  <w:num w:numId="6" w16cid:durableId="831064017">
     <w:abstractNumId w:val="25"/>
   </w:num>
-  <w:num w:numId="7">
+  <w:num w:numId="7" w16cid:durableId="616379012">
     <w:abstractNumId w:val="27"/>
   </w:num>
-  <w:num w:numId="8">
+  <w:num w:numId="8" w16cid:durableId="1253664354">
     <w:abstractNumId w:val="24"/>
   </w:num>
-  <w:num w:numId="9">
+  <w:num w:numId="9" w16cid:durableId="268508830">
     <w:abstractNumId w:val="3"/>
   </w:num>
-  <w:num w:numId="10">
+  <w:num w:numId="10" w16cid:durableId="563873889">
     <w:abstractNumId w:val="28"/>
   </w:num>
-  <w:num w:numId="11">
+  <w:num w:numId="11" w16cid:durableId="2057117060">
     <w:abstractNumId w:val="24"/>
   </w:num>
-  <w:num w:numId="12">
+  <w:num w:numId="12" w16cid:durableId="346175860">
     <w:abstractNumId w:val="29"/>
   </w:num>
-  <w:num w:numId="13">
+  <w:num w:numId="13" w16cid:durableId="166333617">
     <w:abstractNumId w:val="24"/>
   </w:num>
-  <w:num w:numId="14">
+  <w:num w:numId="14" w16cid:durableId="167521375">
     <w:abstractNumId w:val="32"/>
   </w:num>
-  <w:num w:numId="15">
+  <w:num w:numId="15" w16cid:durableId="203639469">
     <w:abstractNumId w:val="4"/>
   </w:num>
-  <w:num w:numId="16">
+  <w:num w:numId="16" w16cid:durableId="1205289706">
     <w:abstractNumId w:val="11"/>
   </w:num>
-  <w:num w:numId="17">
+  <w:num w:numId="17" w16cid:durableId="2108455177">
     <w:abstractNumId w:val="33"/>
   </w:num>
-  <w:num w:numId="18">
+  <w:num w:numId="18" w16cid:durableId="1702124218">
     <w:abstractNumId w:val="18"/>
   </w:num>
-  <w:num w:numId="19">
+  <w:num w:numId="19" w16cid:durableId="150603890">
     <w:abstractNumId w:val="8"/>
   </w:num>
-  <w:num w:numId="20">
+  <w:num w:numId="20" w16cid:durableId="1195923988">
     <w:abstractNumId w:val="16"/>
   </w:num>
-  <w:num w:numId="21">
+  <w:num w:numId="21" w16cid:durableId="939069523">
     <w:abstractNumId w:val="39"/>
   </w:num>
-  <w:num w:numId="22">
+  <w:num w:numId="22" w16cid:durableId="1483958814">
     <w:abstractNumId w:val="1"/>
   </w:num>
-  <w:num w:numId="23">
+  <w:num w:numId="23" w16cid:durableId="398020555">
     <w:abstractNumId w:val="26"/>
   </w:num>
-  <w:num w:numId="24">
+  <w:num w:numId="24" w16cid:durableId="813522916">
     <w:abstractNumId w:val="2"/>
   </w:num>
-  <w:num w:numId="25">
+  <w:num w:numId="25" w16cid:durableId="1331955345">
     <w:abstractNumId w:val="34"/>
   </w:num>
-  <w:num w:numId="26">
+  <w:num w:numId="26" w16cid:durableId="1797062877">
     <w:abstractNumId w:val="21"/>
   </w:num>
-  <w:num w:numId="27">
+  <w:num w:numId="27" w16cid:durableId="458838105">
     <w:abstractNumId w:val="12"/>
   </w:num>
-  <w:num w:numId="28">
+  <w:num w:numId="28" w16cid:durableId="1552764097">
     <w:abstractNumId w:val="0"/>
   </w:num>
-  <w:num w:numId="29">
+  <w:num w:numId="29" w16cid:durableId="885484700">
     <w:abstractNumId w:val="13"/>
   </w:num>
-  <w:num w:numId="30">
+  <w:num w:numId="30" w16cid:durableId="943346643">
     <w:abstractNumId w:val="9"/>
   </w:num>
-  <w:num w:numId="31">
+  <w:num w:numId="31" w16cid:durableId="1365642678">
     <w:abstractNumId w:val="6"/>
   </w:num>
-  <w:num w:numId="32">
+  <w:num w:numId="32" w16cid:durableId="276527594">
     <w:abstractNumId w:val="30"/>
   </w:num>
-  <w:num w:numId="33">
+  <w:num w:numId="33" w16cid:durableId="672688259">
     <w:abstractNumId w:val="20"/>
   </w:num>
-  <w:num w:numId="34">
+  <w:num w:numId="34" w16cid:durableId="1024206057">
     <w:abstractNumId w:val="10"/>
   </w:num>
-  <w:num w:numId="35">
+  <w:num w:numId="35" w16cid:durableId="269439807">
     <w:abstractNumId w:val="15"/>
   </w:num>
-  <w:num w:numId="36">
+  <w:num w:numId="36" w16cid:durableId="480005275">
     <w:abstractNumId w:val="17"/>
   </w:num>
-  <w:num w:numId="37">
+  <w:num w:numId="37" w16cid:durableId="77406223">
     <w:abstractNumId w:val="37"/>
   </w:num>
-  <w:num w:numId="38">
+  <w:num w:numId="38" w16cid:durableId="1785617936">
     <w:abstractNumId w:val="5"/>
   </w:num>
-  <w:num w:numId="39">
+  <w:num w:numId="39" w16cid:durableId="2043239221">
     <w:abstractNumId w:val="38"/>
   </w:num>
-  <w:num w:numId="40">
+  <w:num w:numId="40" w16cid:durableId="487399901">
     <w:abstractNumId w:val="31"/>
   </w:num>
-  <w:num w:numId="41">
+  <w:num w:numId="41" w16cid:durableId="1769620354">
     <w:abstractNumId w:val="23"/>
   </w:num>
-  <w:num w:numId="42">
+  <w:num w:numId="42" w16cid:durableId="1948540424">
     <w:abstractNumId w:val="36"/>
   </w:num>
 </w:numbering>
 </file>
 
 <file path=word/styles.xml><?xml version="1.0" encoding="utf-8"?>
-<w:styles xmlns:mc="http://schemas.openxmlformats.org/markup-compatibility/2006" xmlns:r="http://schemas.openxmlformats.org/officeDocument/2006/relationships" xmlns:w="http://schemas.openxmlformats.org/wordprocessingml/2006/main" xmlns:w14="http://schemas.microsoft.com/office/word/2010/wordml" xmlns:w15="http://schemas.microsoft.com/office/word/2012/wordml" xmlns:w16cex="http://schemas.microsoft.com/office/word/2018/wordml/cex" xmlns:w16cid="http://schemas.microsoft.com/office/word/2016/wordml/cid" xmlns:w16="http://schemas.microsoft.com/office/word/2018/wordml" xmlns:w16sdtdh="http://schemas.microsoft.com/office/word/2020/wordml/sdtdatahash" xmlns:w16se="http://schemas.microsoft.com/office/word/2015/wordml/symex" mc:Ignorable="w14 w15 w16se w16cid w16 w16cex w16sdtdh">
+<w:styles xmlns:mc="http://schemas.openxmlformats.org/markup-compatibility/2006" xmlns:r="http://schemas.openxmlformats.org/officeDocument/2006/relationships" xmlns:w="http://schemas.openxmlformats.org/wordprocessingml/2006/main" xmlns:w14="http://schemas.microsoft.com/office/word/2010/wordml" xmlns:w15="http://schemas.microsoft.com/office/word/2012/wordml" xmlns:w16cex="http://schemas.microsoft.com/office/word/2018/wordml/cex" xmlns:w16cid="http://schemas.microsoft.com/office/word/2016/wordml/cid" xmlns:w16="http://schemas.microsoft.com/office/word/2018/wordml" xmlns:w16du="http://schemas.microsoft.com/office/word/2023/wordml/word16du" xmlns:w16sdtdh="http://schemas.microsoft.com/office/word/2020/wordml/sdtdatahash" xmlns:w16se="http://schemas.microsoft.com/office/word/2015/wordml/symex" mc:Ignorable="w14 w15 w16se w16cid w16 w16cex w16sdtdh w16du">
   <w:docDefaults>
     <w:rPrDefault>
       <w:rPr>
@@ -14843,6 +15347,12 @@
 </file>
 
 <file path=customXml/item1.xml><?xml version="1.0" encoding="utf-8"?>
+<p:properties xmlns:p="http://schemas.microsoft.com/office/2006/metadata/properties" xmlns:xsi="http://www.w3.org/2001/XMLSchema-instance" xmlns:pc="http://schemas.microsoft.com/office/infopath/2007/PartnerControls">
+  <documentManagement/>
+</p:properties>
+</file>
+
+<file path=customXml/item2.xml><?xml version="1.0" encoding="utf-8"?>
 <ct:contentTypeSchema xmlns:ct="http://schemas.microsoft.com/office/2006/metadata/contentType" xmlns:ma="http://schemas.microsoft.com/office/2006/metadata/properties/metaAttributes" ct:_="" ma:_="" ma:contentTypeName="Document" ma:contentTypeID="0x010100FD11765F9AC0004AAF0A4CAAFDFAF16A" ma:contentTypeVersion="9" ma:contentTypeDescription="Create a new document." ma:contentTypeScope="" ma:versionID="b51fd1e8b3b325edc2e3e5af1016e876">
   <xsd:schema xmlns:xsd="http://www.w3.org/2001/XMLSchema" xmlns:xs="http://www.w3.org/2001/XMLSchema" xmlns:p="http://schemas.microsoft.com/office/2006/metadata/properties" xmlns:ns3="9fdc8751-6fef-42ec-b05c-835dd8c535b4" targetNamespace="http://schemas.microsoft.com/office/2006/metadata/properties" ma:root="true" ma:fieldsID="f375ab854fe714e6d25c0e520c080200" ns3:_="">
     <xsd:import namespace="9fdc8751-6fef-42ec-b05c-835dd8c535b4"/>
@@ -15018,17 +15528,7 @@
 </ct:contentTypeSchema>
 </file>
 
-<file path=customXml/item2.xml><?xml version="1.0" encoding="utf-8"?>
-<p:properties xmlns:p="http://schemas.microsoft.com/office/2006/metadata/properties" xmlns:xsi="http://www.w3.org/2001/XMLSchema-instance" xmlns:pc="http://schemas.microsoft.com/office/infopath/2007/PartnerControls">
-  <documentManagement/>
-</p:properties>
-</file>
-
 <file path=customXml/item3.xml><?xml version="1.0" encoding="utf-8"?>
-<b:Sources xmlns:b="http://schemas.openxmlformats.org/officeDocument/2006/bibliography" xmlns="http://schemas.openxmlformats.org/officeDocument/2006/bibliography" SelectedStyle="\APASixthEditionOfficeOnline.xsl" StyleName="APA" Version="6"/>
-</file>
-
-<file path=customXml/item4.xml><?xml version="1.0" encoding="utf-8"?>
 <?mso-contentType ?>
 <FormTemplates xmlns="http://schemas.microsoft.com/sharepoint/v3/contenttype/forms">
   <Display>DocumentLibraryForm</Display>
@@ -15037,7 +15537,20 @@
 </FormTemplates>
 </file>
 
+<file path=customXml/item4.xml><?xml version="1.0" encoding="utf-8"?>
+<b:Sources xmlns:b="http://schemas.openxmlformats.org/officeDocument/2006/bibliography" xmlns="http://schemas.openxmlformats.org/officeDocument/2006/bibliography" SelectedStyle="\APASixthEditionOfficeOnline.xsl" StyleName="APA" Version="6"/>
+</file>
+
 <file path=customXml/itemProps1.xml><?xml version="1.0" encoding="utf-8"?>
+<ds:datastoreItem xmlns:ds="http://schemas.openxmlformats.org/officeDocument/2006/customXml" ds:itemID="{8FF51608-0250-4525-977A-02333569A9D2}">
+  <ds:schemaRefs>
+    <ds:schemaRef ds:uri="http://schemas.microsoft.com/office/2006/metadata/properties"/>
+    <ds:schemaRef ds:uri="http://schemas.microsoft.com/office/infopath/2007/PartnerControls"/>
+  </ds:schemaRefs>
+</ds:datastoreItem>
+</file>
+
+<file path=customXml/itemProps2.xml><?xml version="1.0" encoding="utf-8"?>
 <ds:datastoreItem xmlns:ds="http://schemas.openxmlformats.org/officeDocument/2006/customXml" ds:itemID="{1A229701-6A1F-46CB-B5D2-02F83D0F1A0D}">
   <ds:schemaRefs>
     <ds:schemaRef ds:uri="http://schemas.microsoft.com/office/2006/metadata/contentType"/>
@@ -15055,27 +15568,18 @@
 </ds:datastoreItem>
 </file>
 
-<file path=customXml/itemProps2.xml><?xml version="1.0" encoding="utf-8"?>
-<ds:datastoreItem xmlns:ds="http://schemas.openxmlformats.org/officeDocument/2006/customXml" ds:itemID="{8FF51608-0250-4525-977A-02333569A9D2}">
+<file path=customXml/itemProps3.xml><?xml version="1.0" encoding="utf-8"?>
+<ds:datastoreItem xmlns:ds="http://schemas.openxmlformats.org/officeDocument/2006/customXml" ds:itemID="{62F309F7-3484-4C89-8D5D-54CE8F4B431D}">
   <ds:schemaRefs>
-    <ds:schemaRef ds:uri="http://schemas.microsoft.com/office/2006/metadata/properties"/>
-    <ds:schemaRef ds:uri="http://schemas.microsoft.com/office/infopath/2007/PartnerControls"/>
+    <ds:schemaRef ds:uri="http://schemas.microsoft.com/sharepoint/v3/contenttype/forms"/>
   </ds:schemaRefs>
 </ds:datastoreItem>
 </file>
 
-<file path=customXml/itemProps3.xml><?xml version="1.0" encoding="utf-8"?>
+<file path=customXml/itemProps4.xml><?xml version="1.0" encoding="utf-8"?>
 <ds:datastoreItem xmlns:ds="http://schemas.openxmlformats.org/officeDocument/2006/customXml" ds:itemID="{4E3F678B-FCB3-4367-A0B6-BD30E685B610}">
   <ds:schemaRefs>
     <ds:schemaRef ds:uri="http://schemas.openxmlformats.org/officeDocument/2006/bibliography"/>
   </ds:schemaRefs>
 </ds:datastoreItem>
-</file>
-
-<file path=customXml/itemProps4.xml><?xml version="1.0" encoding="utf-8"?>
-<ds:datastoreItem xmlns:ds="http://schemas.openxmlformats.org/officeDocument/2006/customXml" ds:itemID="{62F309F7-3484-4C89-8D5D-54CE8F4B431D}">
-  <ds:schemaRefs>
-    <ds:schemaRef ds:uri="http://schemas.microsoft.com/sharepoint/v3/contenttype/forms"/>
-  </ds:schemaRefs>
-</ds:datastoreItem>
 </file>
</xml_diff>